<commit_message>
Maybe I should include code in my documentation: setup
</commit_message>
<xml_diff>
--- a/References/Produktrapport.docx
+++ b/References/Produktrapport.docx
@@ -35,6 +35,7 @@
               <w:placeholder>
                 <w:docPart w:val="9CC56F0FD29A4210BE3E6252890CD25F"/>
               </w:placeholder>
+              <w:showingPlcHdr/>
               <w:dataBinding w:prefixMappings="xmlns:ns0='http://schemas.openxmlformats.org/package/2006/metadata/core-properties' xmlns:ns1='http://purl.org/dc/elements/1.1/'" w:xpath="/ns0:coreProperties[1]/ns1:creator[1]" w:storeItemID="{6C3C8BC8-F283-45AE-878A-BAB7291924A1}"/>
               <w:text/>
             </w:sdtPr>
@@ -51,12 +52,11 @@
                 </w:pPr>
                 <w:r>
                   <w:rPr>
-                    <w:rFonts w:ascii="Arial" w:hAnsi="Arial" w:cs="Arial"/>
                     <w:color w:val="3B4455" w:themeColor="accent1"/>
                     <w:sz w:val="28"/>
                     <w:szCs w:val="28"/>
                   </w:rPr>
-                  <w:t>Daniel Simonsen</w:t>
+                  <w:t>[Forfatterens navn]</w:t>
                 </w:r>
               </w:p>
             </w:sdtContent>
@@ -2533,30 +2533,513 @@
       <w:r>
         <w:fldChar w:fldCharType="end"/>
       </w:r>
-      <w:bookmarkStart w:id="2" w:name="_Toc119495094"/>
+      <w:r>
+        <w:rPr>
+          <w:lang w:val="da-DK"/>
+        </w:rPr>
+        <w:t>Om produktet</w:t>
+      </w:r>
+    </w:p>
+    <w:p>
+      <w:pPr>
+        <w:pStyle w:val="Heading2"/>
+        <w:rPr>
+          <w:lang w:val="da-DK"/>
+        </w:rPr>
+      </w:pPr>
+      <w:proofErr w:type="spellStart"/>
+      <w:r>
+        <w:rPr>
+          <w:lang w:val="da-DK"/>
+        </w:rPr>
+        <w:t>Flowchart</w:t>
+      </w:r>
+      <w:proofErr w:type="spellEnd"/>
+    </w:p>
+    <w:p>
+      <w:pPr>
+        <w:rPr>
+          <w:lang w:val="da-DK"/>
+        </w:rPr>
+      </w:pPr>
+      <w:r>
+        <w:rPr>
+          <w:lang w:val="da-DK"/>
+        </w:rPr>
+        <w:t xml:space="preserve">Den store del af produktet bruges via appen. Det er i appen, du logger ind på din konto, forbinder din konto til din vægt, og læser dine tal. Appen snakker derfor med </w:t>
+      </w:r>
+      <w:proofErr w:type="spellStart"/>
+      <w:r>
+        <w:rPr>
+          <w:lang w:val="da-DK"/>
+        </w:rPr>
+        <w:t>API’et</w:t>
+      </w:r>
+      <w:proofErr w:type="spellEnd"/>
+      <w:r>
+        <w:rPr>
+          <w:lang w:val="da-DK"/>
+        </w:rPr>
+        <w:t xml:space="preserve"> ofte, da </w:t>
+      </w:r>
+      <w:proofErr w:type="spellStart"/>
+      <w:r>
+        <w:rPr>
+          <w:lang w:val="da-DK"/>
+        </w:rPr>
+        <w:t>API’et</w:t>
+      </w:r>
+      <w:proofErr w:type="spellEnd"/>
+      <w:r>
+        <w:rPr>
+          <w:lang w:val="da-DK"/>
+        </w:rPr>
+        <w:t xml:space="preserve"> håndterer det meste logik i produktet.</w:t>
+      </w:r>
+    </w:p>
+    <w:p>
+      <w:pPr>
+        <w:rPr>
+          <w:lang w:val="da-DK"/>
+        </w:rPr>
+      </w:pPr>
+      <w:r>
+        <w:rPr>
+          <w:lang w:val="da-DK"/>
+        </w:rPr>
+        <w:t xml:space="preserve">Når en vægt sender en måling, laver den en POST </w:t>
+      </w:r>
+      <w:proofErr w:type="spellStart"/>
+      <w:r>
+        <w:rPr>
+          <w:lang w:val="da-DK"/>
+        </w:rPr>
+        <w:t>request</w:t>
+      </w:r>
+      <w:proofErr w:type="spellEnd"/>
+      <w:r>
+        <w:rPr>
+          <w:lang w:val="da-DK"/>
+        </w:rPr>
+        <w:t xml:space="preserve"> til </w:t>
+      </w:r>
+      <w:proofErr w:type="spellStart"/>
+      <w:r>
+        <w:rPr>
+          <w:lang w:val="da-DK"/>
+        </w:rPr>
+        <w:t>API’et</w:t>
+      </w:r>
+      <w:proofErr w:type="spellEnd"/>
+      <w:r>
+        <w:rPr>
+          <w:lang w:val="da-DK"/>
+        </w:rPr>
+        <w:t xml:space="preserve"> med dens oplysninger om målingen.</w:t>
+      </w:r>
+    </w:p>
+    <w:p>
+      <w:pPr>
+        <w:rPr>
+          <w:lang w:val="da-DK"/>
+        </w:rPr>
+      </w:pPr>
+      <w:r>
+        <w:rPr>
+          <w:lang w:val="da-DK"/>
+        </w:rPr>
+        <w:t xml:space="preserve">Alt der kunne gemmes, bruger-, vægt- og forbindelsesoplysninger, gemmes i SQL databasen, og hentes igen af </w:t>
+      </w:r>
+      <w:proofErr w:type="spellStart"/>
+      <w:r>
+        <w:rPr>
+          <w:lang w:val="da-DK"/>
+        </w:rPr>
+        <w:t>API’et</w:t>
+      </w:r>
+      <w:proofErr w:type="spellEnd"/>
+      <w:r>
+        <w:rPr>
+          <w:lang w:val="da-DK"/>
+        </w:rPr>
+        <w:t>.</w:t>
+      </w:r>
+    </w:p>
+    <w:p>
+      <w:pPr>
+        <w:rPr>
+          <w:lang w:val="da-DK"/>
+        </w:rPr>
+      </w:pPr>
+      <w:r>
+        <w:rPr>
+          <w:noProof/>
+          <w:lang w:val="da-DK"/>
+        </w:rPr>
+        <w:drawing>
+          <wp:inline distT="0" distB="0" distL="0" distR="0" wp14:anchorId="31C95C48" wp14:editId="74B4B12E">
+            <wp:extent cx="2679700" cy="1346200"/>
+            <wp:effectExtent l="0" t="0" r="6350" b="0"/>
+            <wp:docPr id="16" name="Picture 16" descr="Graphical user interface&#10;&#10;Description automatically generated with medium confidence"/>
+            <wp:cNvGraphicFramePr>
+              <a:graphicFrameLocks xmlns:a="http://schemas.openxmlformats.org/drawingml/2006/main" noChangeAspect="1"/>
+            </wp:cNvGraphicFramePr>
+            <a:graphic xmlns:a="http://schemas.openxmlformats.org/drawingml/2006/main">
+              <a:graphicData uri="http://schemas.openxmlformats.org/drawingml/2006/picture">
+                <pic:pic xmlns:pic="http://schemas.openxmlformats.org/drawingml/2006/picture">
+                  <pic:nvPicPr>
+                    <pic:cNvPr id="16" name="Picture 16" descr="Graphical user interface&#10;&#10;Description automatically generated with medium confidence"/>
+                    <pic:cNvPicPr>
+                      <a:picLocks noChangeAspect="1" noChangeArrowheads="1"/>
+                    </pic:cNvPicPr>
+                  </pic:nvPicPr>
+                  <pic:blipFill>
+                    <a:blip r:embed="rId19" cstate="print">
+                      <a:extLst>
+                        <a:ext uri="{28A0092B-C50C-407E-A947-70E740481C1C}">
+                          <a14:useLocalDpi xmlns:a14="http://schemas.microsoft.com/office/drawing/2010/main" val="0"/>
+                        </a:ext>
+                      </a:extLst>
+                    </a:blip>
+                    <a:srcRect/>
+                    <a:stretch>
+                      <a:fillRect/>
+                    </a:stretch>
+                  </pic:blipFill>
+                  <pic:spPr bwMode="auto">
+                    <a:xfrm>
+                      <a:off x="0" y="0"/>
+                      <a:ext cx="2679700" cy="1346200"/>
+                    </a:xfrm>
+                    <a:prstGeom prst="rect">
+                      <a:avLst/>
+                    </a:prstGeom>
+                    <a:noFill/>
+                    <a:ln>
+                      <a:noFill/>
+                    </a:ln>
+                  </pic:spPr>
+                </pic:pic>
+              </a:graphicData>
+            </a:graphic>
+          </wp:inline>
+        </w:drawing>
+      </w:r>
+    </w:p>
+    <w:p>
+      <w:pPr>
+        <w:pStyle w:val="Heading2"/>
+        <w:rPr>
+          <w:lang w:val="en-GB"/>
+        </w:rPr>
+      </w:pPr>
+      <w:hyperlink r:id="rId20" w:history="1">
+        <w:r>
+          <w:rPr>
+            <w:rStyle w:val="Hyperlink"/>
+            <w:lang w:val="en-GB"/>
+          </w:rPr>
+          <w:t>Model Library</w:t>
+        </w:r>
+      </w:hyperlink>
+    </w:p>
+    <w:p>
+      <w:pPr>
+        <w:rPr>
+          <w:lang w:val="da-DK"/>
+        </w:rPr>
+      </w:pPr>
+      <w:r>
+        <w:rPr>
+          <w:lang w:val="da-DK"/>
+        </w:rPr>
+        <w:t xml:space="preserve">I dette </w:t>
+      </w:r>
+      <w:r>
+        <w:rPr>
+          <w:lang w:val="da-DK"/>
+        </w:rPr>
+        <w:t xml:space="preserve">Visual Studio projekt, har jeg alle mine modeller, klasser og </w:t>
+      </w:r>
+      <w:proofErr w:type="spellStart"/>
+      <w:r>
+        <w:rPr>
+          <w:lang w:val="da-DK"/>
+        </w:rPr>
+        <w:t>enums</w:t>
+      </w:r>
+      <w:proofErr w:type="spellEnd"/>
+      <w:r>
+        <w:rPr>
+          <w:lang w:val="da-DK"/>
+        </w:rPr>
+        <w:t xml:space="preserve">, jeg kunne få brug for i </w:t>
+      </w:r>
+      <w:proofErr w:type="spellStart"/>
+      <w:r>
+        <w:rPr>
+          <w:lang w:val="da-DK"/>
+        </w:rPr>
+        <w:t>backends</w:t>
+      </w:r>
+      <w:proofErr w:type="spellEnd"/>
+      <w:r>
+        <w:rPr>
+          <w:lang w:val="da-DK"/>
+        </w:rPr>
+        <w:t xml:space="preserve"> og </w:t>
+      </w:r>
+      <w:proofErr w:type="spellStart"/>
+      <w:r>
+        <w:rPr>
+          <w:lang w:val="da-DK"/>
+        </w:rPr>
+        <w:t>frontends</w:t>
+      </w:r>
+      <w:proofErr w:type="spellEnd"/>
+      <w:r>
+        <w:rPr>
+          <w:lang w:val="da-DK"/>
+        </w:rPr>
+        <w:t xml:space="preserve">. </w:t>
+      </w:r>
+      <w:r>
+        <w:rPr>
+          <w:lang w:val="da-DK"/>
+        </w:rPr>
+        <w:t xml:space="preserve">Det er her, jeg definerer min klassestruktur og også det projekt, der håndterer </w:t>
+      </w:r>
+      <w:proofErr w:type="spellStart"/>
+      <w:r>
+        <w:rPr>
+          <w:lang w:val="da-DK"/>
+        </w:rPr>
+        <w:t>EntityFramework</w:t>
+      </w:r>
+      <w:proofErr w:type="spellEnd"/>
+      <w:r>
+        <w:rPr>
+          <w:lang w:val="da-DK"/>
+        </w:rPr>
+        <w:t xml:space="preserve"> og dens migrations, altså </w:t>
+      </w:r>
+      <w:proofErr w:type="spellStart"/>
+      <w:r>
+        <w:rPr>
+          <w:lang w:val="da-DK"/>
+        </w:rPr>
+        <w:t>code-first</w:t>
+      </w:r>
+      <w:proofErr w:type="spellEnd"/>
+      <w:r>
+        <w:rPr>
+          <w:lang w:val="da-DK"/>
+        </w:rPr>
+        <w:t xml:space="preserve"> til database historikken.</w:t>
+      </w:r>
+    </w:p>
+    <w:p>
+      <w:pPr>
+        <w:rPr>
+          <w:lang w:val="en-GB"/>
+        </w:rPr>
+      </w:pPr>
+      <w:r>
+        <w:rPr>
+          <w:lang w:val="en-GB"/>
+        </w:rPr>
+        <w:t xml:space="preserve">// Most </w:t>
+      </w:r>
+      <w:proofErr w:type="spellStart"/>
+      <w:r>
+        <w:rPr>
+          <w:lang w:val="en-GB"/>
+        </w:rPr>
+        <w:t>noticable</w:t>
+      </w:r>
+      <w:proofErr w:type="spellEnd"/>
+      <w:r>
+        <w:rPr>
+          <w:lang w:val="en-GB"/>
+        </w:rPr>
+        <w:t xml:space="preserve">: </w:t>
+      </w:r>
+      <w:proofErr w:type="spellStart"/>
+      <w:r>
+        <w:rPr>
+          <w:lang w:val="en-GB"/>
+        </w:rPr>
+        <w:t>A</w:t>
+      </w:r>
+      <w:r>
+        <w:rPr>
+          <w:lang w:val="en-GB"/>
+        </w:rPr>
+        <w:t>piClient</w:t>
+      </w:r>
+      <w:proofErr w:type="spellEnd"/>
+    </w:p>
+    <w:p>
+      <w:pPr>
+        <w:pStyle w:val="Heading2"/>
+        <w:rPr>
+          <w:lang w:val="en-GB"/>
+        </w:rPr>
+      </w:pPr>
+      <w:hyperlink r:id="rId21" w:history="1">
+        <w:r>
+          <w:rPr>
+            <w:rStyle w:val="Hyperlink"/>
+            <w:lang w:val="en-GB"/>
+          </w:rPr>
+          <w:t>Backend API</w:t>
+        </w:r>
+      </w:hyperlink>
+    </w:p>
+    <w:p>
+      <w:pPr>
+        <w:rPr>
+          <w:lang w:val="en-GB"/>
+        </w:rPr>
+      </w:pPr>
+      <w:r>
+        <w:rPr>
+          <w:lang w:val="en-GB"/>
+        </w:rPr>
+        <w:t xml:space="preserve">// Most notable: </w:t>
+      </w:r>
+      <w:proofErr w:type="spellStart"/>
+      <w:r>
+        <w:rPr>
+          <w:lang w:val="en-GB"/>
+        </w:rPr>
+        <w:t>BaseController.HandleMeasurement</w:t>
+      </w:r>
+      <w:proofErr w:type="spellEnd"/>
+    </w:p>
+    <w:p>
+      <w:pPr>
+        <w:pStyle w:val="Heading2"/>
+        <w:rPr>
+          <w:lang w:val="en-GB"/>
+        </w:rPr>
+      </w:pPr>
+      <w:r>
+        <w:rPr>
+          <w:lang w:val="en-GB"/>
+        </w:rPr>
+        <w:t>Frontend Cross-p</w:t>
+      </w:r>
+      <w:r>
+        <w:rPr>
+          <w:lang w:val="en-GB"/>
+        </w:rPr>
+        <w:t>latform App</w:t>
+      </w:r>
+    </w:p>
+    <w:p>
+      <w:pPr>
+        <w:rPr>
+          <w:lang w:val="en-GB"/>
+        </w:rPr>
+      </w:pPr>
+      <w:r>
+        <w:rPr>
+          <w:lang w:val="en-GB"/>
+        </w:rPr>
+        <w:t xml:space="preserve">// Most notable: </w:t>
+      </w:r>
+      <w:proofErr w:type="spellStart"/>
+      <w:r>
+        <w:rPr>
+          <w:lang w:val="en-GB"/>
+        </w:rPr>
+        <w:t>ConnectionsViewModel</w:t>
+      </w:r>
+      <w:proofErr w:type="spellEnd"/>
+      <w:r>
+        <w:rPr>
+          <w:lang w:val="en-GB"/>
+        </w:rPr>
+        <w:t>?</w:t>
+      </w:r>
+    </w:p>
+    <w:p>
+      <w:pPr>
+        <w:pStyle w:val="Heading2"/>
+        <w:rPr>
+          <w:lang w:val="da-DK"/>
+        </w:rPr>
+      </w:pPr>
+      <w:r>
+        <w:rPr>
+          <w:lang w:val="da-DK"/>
+        </w:rPr>
+        <w:t>Embedded Hardware</w:t>
+      </w:r>
+    </w:p>
+    <w:p>
+      <w:pPr>
+        <w:rPr>
+          <w:lang w:val="da-DK"/>
+        </w:rPr>
+      </w:pPr>
+    </w:p>
+    <w:p>
+      <w:pPr>
+        <w:rPr>
+          <w:rFonts w:asciiTheme="majorHAnsi" w:eastAsiaTheme="majorEastAsia" w:hAnsiTheme="majorHAnsi" w:cstheme="majorBidi"/>
+          <w:b/>
+          <w:sz w:val="56"/>
+          <w:szCs w:val="32"/>
+        </w:rPr>
+      </w:pPr>
+      <w:r>
+        <w:br w:type="page"/>
+      </w:r>
+    </w:p>
+    <w:p>
+      <w:pPr>
+        <w:pStyle w:val="Heading1"/>
+        <w:rPr>
+          <w:lang w:val="da-DK"/>
+        </w:rPr>
+      </w:pPr>
+      <w:r>
+        <w:lastRenderedPageBreak/>
+        <w:fldChar w:fldCharType="begin"/>
+      </w:r>
+      <w:r>
+        <w:rPr>
+          <w:lang w:val="da-DK"/>
+        </w:rPr>
+        <w:instrText xml:space="preserve"> XE "Indledning" </w:instrText>
+      </w:r>
+      <w:r>
+        <w:fldChar w:fldCharType="end"/>
+      </w:r>
       <w:r>
         <w:rPr>
           <w:lang w:val="da-DK"/>
         </w:rPr>
         <w:t>Brugervejledning</w:t>
       </w:r>
+    </w:p>
+    <w:p>
+      <w:pPr>
+        <w:pStyle w:val="Heading2"/>
+        <w:rPr>
+          <w:lang w:val="da-DK"/>
+        </w:rPr>
+      </w:pPr>
+      <w:bookmarkStart w:id="2" w:name="_Toc119495095"/>
+      <w:r>
+        <w:rPr>
+          <w:lang w:val="da-DK"/>
+        </w:rPr>
+        <w:t>Problemformulering</w:t>
+      </w:r>
       <w:bookmarkEnd w:id="2"/>
-    </w:p>
-    <w:p>
-      <w:pPr>
-        <w:pStyle w:val="Heading2"/>
-        <w:rPr>
-          <w:lang w:val="da-DK"/>
-        </w:rPr>
-      </w:pPr>
-      <w:bookmarkStart w:id="3" w:name="_Toc119495095"/>
-      <w:r>
-        <w:rPr>
-          <w:lang w:val="da-DK"/>
-        </w:rPr>
-        <w:t>Problemformulering</w:t>
-      </w:r>
-      <w:bookmarkEnd w:id="3"/>
     </w:p>
     <w:p>
       <w:pPr>
@@ -2876,7 +3359,7 @@
                     <pic:cNvPicPr/>
                   </pic:nvPicPr>
                   <pic:blipFill rotWithShape="1">
-                    <a:blip r:embed="rId19">
+                    <a:blip r:embed="rId22">
                       <a:extLst>
                         <a:ext uri="{28A0092B-C50C-407E-A947-70E740481C1C}">
                           <a14:useLocalDpi xmlns:a14="http://schemas.microsoft.com/office/drawing/2010/main" val="0"/>
@@ -2965,27 +3448,41 @@
         </w:rPr>
         <w:t xml:space="preserve">, skal du skrive id’et på din vægt. Derefter tryk på </w:t>
       </w:r>
+      <w:proofErr w:type="spellStart"/>
       <w:r>
         <w:rPr>
           <w:rFonts w:ascii="Arial" w:hAnsi="Arial" w:cs="Arial"/>
           <w:b/>
           <w:bCs/>
-        </w:rPr>
-        <w:t>Add Conn</w:t>
-      </w:r>
+          <w:lang w:val="da-DK"/>
+        </w:rPr>
+        <w:t>Add</w:t>
+      </w:r>
+      <w:proofErr w:type="spellEnd"/>
       <w:r>
         <w:rPr>
           <w:rFonts w:ascii="Arial" w:hAnsi="Arial" w:cs="Arial"/>
           <w:b/>
           <w:bCs/>
-        </w:rPr>
-        <w:t>e</w:t>
+          <w:lang w:val="da-DK"/>
+        </w:rPr>
+        <w:t xml:space="preserve"> Conn</w:t>
       </w:r>
       <w:r>
         <w:rPr>
           <w:rFonts w:ascii="Arial" w:hAnsi="Arial" w:cs="Arial"/>
           <w:b/>
           <w:bCs/>
+          <w:lang w:val="da-DK"/>
+        </w:rPr>
+        <w:t>e</w:t>
+      </w:r>
+      <w:r>
+        <w:rPr>
+          <w:rFonts w:ascii="Arial" w:hAnsi="Arial" w:cs="Arial"/>
+          <w:b/>
+          <w:bCs/>
+          <w:lang w:val="da-DK"/>
         </w:rPr>
         <w:t>ction</w:t>
       </w:r>
@@ -3110,7 +3607,7 @@
                           <pic:cNvPicPr/>
                         </pic:nvPicPr>
                         <pic:blipFill>
-                          <a:blip r:embed="rId20"/>
+                          <a:blip r:embed="rId23"/>
                           <a:stretch>
                             <a:fillRect/>
                           </a:stretch>
@@ -3162,7 +3659,7 @@
                           <pic:cNvPicPr/>
                         </pic:nvPicPr>
                         <pic:blipFill>
-                          <a:blip r:embed="rId21"/>
+                          <a:blip r:embed="rId24"/>
                           <a:stretch>
                             <a:fillRect/>
                           </a:stretch>
@@ -3214,7 +3711,7 @@
                           <pic:cNvPicPr/>
                         </pic:nvPicPr>
                         <pic:blipFill rotWithShape="1">
-                          <a:blip r:embed="rId22"/>
+                          <a:blip r:embed="rId25"/>
                           <a:srcRect r="1701"/>
                           <a:stretch/>
                         </pic:blipFill>
@@ -3281,7 +3778,7 @@
                     <pic:cNvPicPr/>
                   </pic:nvPicPr>
                   <pic:blipFill>
-                    <a:blip r:embed="rId23"/>
+                    <a:blip r:embed="rId26"/>
                     <a:stretch>
                       <a:fillRect/>
                     </a:stretch>
@@ -3508,9 +4005,21 @@
           <w:rFonts w:ascii="Arial" w:hAnsi="Arial" w:cs="Arial"/>
           <w:b/>
           <w:bCs/>
-        </w:rPr>
-        <w:t>Load measurements</w:t>
-      </w:r>
+          <w:lang w:val="da-DK"/>
+        </w:rPr>
+        <w:t xml:space="preserve">Load </w:t>
+      </w:r>
+      <w:proofErr w:type="spellStart"/>
+      <w:r>
+        <w:rPr>
+          <w:rFonts w:ascii="Arial" w:hAnsi="Arial" w:cs="Arial"/>
+          <w:b/>
+          <w:bCs/>
+          <w:lang w:val="da-DK"/>
+        </w:rPr>
+        <w:t>measurements</w:t>
+      </w:r>
+      <w:proofErr w:type="spellEnd"/>
       <w:r>
         <w:rPr>
           <w:rFonts w:ascii="Arial" w:hAnsi="Arial" w:cs="Arial"/>
@@ -3572,7 +4081,7 @@
                           <pic:cNvPicPr/>
                         </pic:nvPicPr>
                         <pic:blipFill>
-                          <a:blip r:embed="rId24"/>
+                          <a:blip r:embed="rId27"/>
                           <a:stretch>
                             <a:fillRect/>
                           </a:stretch>
@@ -3625,7 +4134,7 @@
                           <pic:cNvPicPr/>
                         </pic:nvPicPr>
                         <pic:blipFill>
-                          <a:blip r:embed="rId25"/>
+                          <a:blip r:embed="rId28"/>
                           <a:stretch>
                             <a:fillRect/>
                           </a:stretch>
@@ -3656,7 +4165,7 @@
           <w:lang w:val="da-DK"/>
         </w:rPr>
       </w:pPr>
-      <w:bookmarkStart w:id="4" w:name="_Toc119495096"/>
+      <w:bookmarkStart w:id="3" w:name="_Toc119495096"/>
       <w:r>
         <w:rPr>
           <w:lang w:val="da-DK"/>
@@ -3664,29 +4173,29 @@
         <w:lastRenderedPageBreak/>
         <w:t>Teknisk produktdokumentation</w:t>
       </w:r>
+      <w:bookmarkEnd w:id="3"/>
+    </w:p>
+    <w:p>
+      <w:pPr>
+        <w:pStyle w:val="Heading2"/>
+        <w:rPr>
+          <w:lang w:val="da-DK"/>
+        </w:rPr>
+      </w:pPr>
+      <w:bookmarkStart w:id="4" w:name="_Toc119495097"/>
+      <w:r>
+        <w:rPr>
+          <w:lang w:val="da-DK"/>
+        </w:rPr>
+        <w:t xml:space="preserve">ASP.NET </w:t>
+      </w:r>
+      <w:r>
+        <w:rPr>
+          <w:lang w:val="da-DK"/>
+        </w:rPr>
+        <w:t>API</w:t>
+      </w:r>
       <w:bookmarkEnd w:id="4"/>
-    </w:p>
-    <w:p>
-      <w:pPr>
-        <w:pStyle w:val="Heading2"/>
-        <w:rPr>
-          <w:lang w:val="da-DK"/>
-        </w:rPr>
-      </w:pPr>
-      <w:bookmarkStart w:id="5" w:name="_Toc119495097"/>
-      <w:r>
-        <w:rPr>
-          <w:lang w:val="da-DK"/>
-        </w:rPr>
-        <w:t xml:space="preserve">ASP.NET </w:t>
-      </w:r>
-      <w:r>
-        <w:rPr>
-          <w:lang w:val="da-DK"/>
-        </w:rPr>
-        <w:t>API</w:t>
-      </w:r>
-      <w:bookmarkEnd w:id="5"/>
     </w:p>
     <w:p>
       <w:pPr>
@@ -3720,14 +4229,14 @@
           <w:lang w:val="da-DK"/>
         </w:rPr>
       </w:pPr>
-      <w:bookmarkStart w:id="6" w:name="_Toc119495098"/>
+      <w:bookmarkStart w:id="5" w:name="_Toc119495098"/>
       <w:r>
         <w:rPr>
           <w:lang w:val="da-DK"/>
         </w:rPr>
         <w:t>Connections</w:t>
       </w:r>
-      <w:bookmarkEnd w:id="6"/>
+      <w:bookmarkEnd w:id="5"/>
     </w:p>
     <w:p>
       <w:pPr>
@@ -3833,7 +4342,7 @@
                     <pic:cNvPicPr/>
                   </pic:nvPicPr>
                   <pic:blipFill>
-                    <a:blip r:embed="rId26"/>
+                    <a:blip r:embed="rId29"/>
                     <a:stretch>
                       <a:fillRect/>
                     </a:stretch>
@@ -4018,14 +4527,14 @@
           <w:lang w:val="da-DK"/>
         </w:rPr>
       </w:pPr>
-      <w:bookmarkStart w:id="7" w:name="_Toc119495099"/>
+      <w:bookmarkStart w:id="6" w:name="_Toc119495099"/>
       <w:r>
         <w:rPr>
           <w:lang w:val="da-DK"/>
         </w:rPr>
         <w:t>Measurements</w:t>
       </w:r>
-      <w:bookmarkEnd w:id="7"/>
+      <w:bookmarkEnd w:id="6"/>
     </w:p>
     <w:p>
       <w:pPr>
@@ -4079,7 +4588,7 @@
                     <pic:cNvPicPr/>
                   </pic:nvPicPr>
                   <pic:blipFill>
-                    <a:blip r:embed="rId27"/>
+                    <a:blip r:embed="rId30"/>
                     <a:stretch>
                       <a:fillRect/>
                     </a:stretch>
@@ -4457,7 +4966,7 @@
           <w:lang w:val="da-DK"/>
         </w:rPr>
       </w:pPr>
-      <w:bookmarkStart w:id="8" w:name="_Toc119495100"/>
+      <w:bookmarkStart w:id="7" w:name="_Toc119495100"/>
       <w:proofErr w:type="spellStart"/>
       <w:r>
         <w:rPr>
@@ -4472,7 +4981,7 @@
         </w:rPr>
         <w:t xml:space="preserve"> Measurements</w:t>
       </w:r>
-      <w:bookmarkEnd w:id="8"/>
+      <w:bookmarkEnd w:id="7"/>
     </w:p>
     <w:p>
       <w:pPr>
@@ -4545,7 +5054,23 @@
           <w:rFonts w:ascii="Arial" w:hAnsi="Arial" w:cs="Arial"/>
           <w:lang w:val="da-DK"/>
         </w:rPr>
-        <w:t xml:space="preserve"> til API’et, så API’et selv kan lave den om til en fuld Measurement.</w:t>
+        <w:t xml:space="preserve"> til </w:t>
+      </w:r>
+      <w:proofErr w:type="spellStart"/>
+      <w:r>
+        <w:rPr>
+          <w:rFonts w:ascii="Arial" w:hAnsi="Arial" w:cs="Arial"/>
+          <w:lang w:val="da-DK"/>
+        </w:rPr>
+        <w:t>API’et</w:t>
+      </w:r>
+      <w:proofErr w:type="spellEnd"/>
+      <w:r>
+        <w:rPr>
+          <w:rFonts w:ascii="Arial" w:hAnsi="Arial" w:cs="Arial"/>
+          <w:lang w:val="da-DK"/>
+        </w:rPr>
+        <w:t>, så API’et selv kan lave den om til en fuld Measurement.</w:t>
       </w:r>
     </w:p>
     <w:p>
@@ -4585,7 +5110,7 @@
                     </pic:cNvPicPr>
                   </pic:nvPicPr>
                   <pic:blipFill>
-                    <a:blip r:embed="rId28">
+                    <a:blip r:embed="rId31">
                       <a:extLst>
                         <a:ext uri="{28A0092B-C50C-407E-A947-70E740481C1C}">
                           <a14:useLocalDpi xmlns:a14="http://schemas.microsoft.com/office/drawing/2010/main" val="0"/>
@@ -4784,6 +5309,7 @@
       <w:pPr>
         <w:rPr>
           <w:rFonts w:ascii="Arial" w:hAnsi="Arial" w:cs="Arial"/>
+          <w:lang w:val="da-DK"/>
         </w:rPr>
       </w:pPr>
       <w:r>
@@ -4791,12 +5317,30 @@
           <w:rFonts w:ascii="Arial" w:hAnsi="Arial" w:cs="Arial"/>
           <w:b/>
           <w:bCs/>
+          <w:lang w:val="da-DK"/>
         </w:rPr>
         <w:t>GET:</w:t>
       </w:r>
       <w:r>
         <w:rPr>
           <w:rFonts w:ascii="Arial" w:hAnsi="Arial" w:cs="Arial"/>
+          <w:lang w:val="da-DK"/>
+        </w:rPr>
+        <w:t xml:space="preserve"> Få alle </w:t>
+      </w:r>
+      <w:proofErr w:type="spellStart"/>
+      <w:r>
+        <w:rPr>
+          <w:rFonts w:ascii="Arial" w:hAnsi="Arial" w:cs="Arial"/>
+          <w:lang w:val="da-DK"/>
+        </w:rPr>
+        <w:t>partial</w:t>
+      </w:r>
+      <w:proofErr w:type="spellEnd"/>
+      <w:r>
+        <w:rPr>
+          <w:rFonts w:ascii="Arial" w:hAnsi="Arial" w:cs="Arial"/>
+          <w:lang w:val="da-DK"/>
         </w:rPr>
         <w:t xml:space="preserve"> </w:t>
       </w:r>
@@ -4804,63 +5348,40 @@
       <w:r>
         <w:rPr>
           <w:rFonts w:ascii="Arial" w:hAnsi="Arial" w:cs="Arial"/>
-        </w:rPr>
-        <w:t>Få</w:t>
+          <w:lang w:val="da-DK"/>
+        </w:rPr>
+        <w:t>measurements</w:t>
       </w:r>
       <w:proofErr w:type="spellEnd"/>
       <w:r>
         <w:rPr>
           <w:rFonts w:ascii="Arial" w:hAnsi="Arial" w:cs="Arial"/>
-        </w:rPr>
-        <w:t xml:space="preserve"> alle partial measurements. </w:t>
+          <w:lang w:val="da-DK"/>
+        </w:rPr>
+        <w:t xml:space="preserve">. Mest brugt til </w:t>
       </w:r>
       <w:proofErr w:type="spellStart"/>
       <w:r>
         <w:rPr>
           <w:rFonts w:ascii="Arial" w:hAnsi="Arial" w:cs="Arial"/>
-        </w:rPr>
-        <w:t>Mest</w:t>
+          <w:lang w:val="da-DK"/>
+        </w:rPr>
+        <w:t>testing</w:t>
       </w:r>
       <w:proofErr w:type="spellEnd"/>
       <w:r>
         <w:rPr>
           <w:rFonts w:ascii="Arial" w:hAnsi="Arial" w:cs="Arial"/>
-        </w:rPr>
-        <w:t xml:space="preserve"> </w:t>
-      </w:r>
-      <w:proofErr w:type="spellStart"/>
-      <w:r>
-        <w:rPr>
-          <w:rFonts w:ascii="Arial" w:hAnsi="Arial" w:cs="Arial"/>
-        </w:rPr>
-        <w:t>brugt</w:t>
-      </w:r>
-      <w:proofErr w:type="spellEnd"/>
-      <w:r>
-        <w:rPr>
-          <w:rFonts w:ascii="Arial" w:hAnsi="Arial" w:cs="Arial"/>
-        </w:rPr>
-        <w:t xml:space="preserve"> </w:t>
-      </w:r>
-      <w:proofErr w:type="spellStart"/>
-      <w:r>
-        <w:rPr>
-          <w:rFonts w:ascii="Arial" w:hAnsi="Arial" w:cs="Arial"/>
-        </w:rPr>
-        <w:t>til</w:t>
-      </w:r>
-      <w:proofErr w:type="spellEnd"/>
-      <w:r>
-        <w:rPr>
-          <w:rFonts w:ascii="Arial" w:hAnsi="Arial" w:cs="Arial"/>
-        </w:rPr>
-        <w:t xml:space="preserve"> testing.</w:t>
-      </w:r>
-    </w:p>
-    <w:p>
-      <w:pPr>
-        <w:rPr>
-          <w:rFonts w:ascii="Arial" w:hAnsi="Arial" w:cs="Arial"/>
+          <w:lang w:val="da-DK"/>
+        </w:rPr>
+        <w:t>.</w:t>
+      </w:r>
+    </w:p>
+    <w:p>
+      <w:pPr>
+        <w:rPr>
+          <w:rFonts w:ascii="Arial" w:hAnsi="Arial" w:cs="Arial"/>
+          <w:lang w:val="da-DK"/>
         </w:rPr>
       </w:pPr>
       <w:r>
@@ -4868,32 +5389,37 @@
           <w:rFonts w:ascii="Arial" w:hAnsi="Arial" w:cs="Arial"/>
           <w:b/>
           <w:bCs/>
+          <w:lang w:val="da-DK"/>
         </w:rPr>
         <w:t>GET /{id}:</w:t>
       </w:r>
       <w:r>
         <w:rPr>
           <w:rFonts w:ascii="Arial" w:hAnsi="Arial" w:cs="Arial"/>
+          <w:lang w:val="da-DK"/>
         </w:rPr>
         <w:t xml:space="preserve"> </w:t>
       </w:r>
       <w:r>
         <w:rPr>
           <w:rFonts w:ascii="Arial" w:hAnsi="Arial" w:cs="Arial"/>
-        </w:rPr>
-        <w:t xml:space="preserve">Standard </w:t>
+          <w:lang w:val="da-DK"/>
+        </w:rPr>
+        <w:t xml:space="preserve">Standard få en </w:t>
       </w:r>
       <w:proofErr w:type="spellStart"/>
       <w:r>
         <w:rPr>
           <w:rFonts w:ascii="Arial" w:hAnsi="Arial" w:cs="Arial"/>
-        </w:rPr>
-        <w:t>få</w:t>
+          <w:lang w:val="da-DK"/>
+        </w:rPr>
+        <w:t>partial</w:t>
       </w:r>
       <w:proofErr w:type="spellEnd"/>
       <w:r>
         <w:rPr>
           <w:rFonts w:ascii="Arial" w:hAnsi="Arial" w:cs="Arial"/>
+          <w:lang w:val="da-DK"/>
         </w:rPr>
         <w:t xml:space="preserve"> </w:t>
       </w:r>
@@ -4901,21 +5427,24 @@
       <w:r>
         <w:rPr>
           <w:rFonts w:ascii="Arial" w:hAnsi="Arial" w:cs="Arial"/>
-        </w:rPr>
-        <w:t>en</w:t>
+          <w:lang w:val="da-DK"/>
+        </w:rPr>
+        <w:t>measurements</w:t>
       </w:r>
       <w:proofErr w:type="spellEnd"/>
       <w:r>
         <w:rPr>
           <w:rFonts w:ascii="Arial" w:hAnsi="Arial" w:cs="Arial"/>
-        </w:rPr>
-        <w:t xml:space="preserve"> partial measurements via id.</w:t>
-      </w:r>
-    </w:p>
-    <w:p>
-      <w:pPr>
-        <w:rPr>
-          <w:rFonts w:ascii="Arial" w:hAnsi="Arial" w:cs="Arial"/>
+          <w:lang w:val="da-DK"/>
+        </w:rPr>
+        <w:t xml:space="preserve"> via id.</w:t>
+      </w:r>
+    </w:p>
+    <w:p>
+      <w:pPr>
+        <w:rPr>
+          <w:rFonts w:ascii="Arial" w:hAnsi="Arial" w:cs="Arial"/>
+          <w:lang w:val="da-DK"/>
         </w:rPr>
       </w:pPr>
       <w:r>
@@ -4923,6 +5452,7 @@
           <w:rFonts w:ascii="Arial" w:hAnsi="Arial" w:cs="Arial"/>
           <w:b/>
           <w:bCs/>
+          <w:lang w:val="da-DK"/>
         </w:rPr>
         <w:t>PUT</w:t>
       </w:r>
@@ -4931,6 +5461,7 @@
           <w:rFonts w:ascii="Arial" w:hAnsi="Arial" w:cs="Arial"/>
           <w:b/>
           <w:bCs/>
+          <w:lang w:val="da-DK"/>
         </w:rPr>
         <w:t xml:space="preserve"> /{id}</w:t>
       </w:r>
@@ -4939,26 +5470,30 @@
           <w:rFonts w:ascii="Arial" w:hAnsi="Arial" w:cs="Arial"/>
           <w:b/>
           <w:bCs/>
+          <w:lang w:val="da-DK"/>
         </w:rPr>
         <w:t xml:space="preserve">: </w:t>
       </w:r>
       <w:r>
         <w:rPr>
           <w:rFonts w:ascii="Arial" w:hAnsi="Arial" w:cs="Arial"/>
-        </w:rPr>
-        <w:t xml:space="preserve">Standard </w:t>
+          <w:lang w:val="da-DK"/>
+        </w:rPr>
+        <w:t xml:space="preserve">Standard opdatér en </w:t>
       </w:r>
       <w:proofErr w:type="spellStart"/>
       <w:r>
         <w:rPr>
           <w:rFonts w:ascii="Arial" w:hAnsi="Arial" w:cs="Arial"/>
-        </w:rPr>
-        <w:t>opdatér</w:t>
+          <w:lang w:val="da-DK"/>
+        </w:rPr>
+        <w:t>partial</w:t>
       </w:r>
       <w:proofErr w:type="spellEnd"/>
       <w:r>
         <w:rPr>
           <w:rFonts w:ascii="Arial" w:hAnsi="Arial" w:cs="Arial"/>
+          <w:lang w:val="da-DK"/>
         </w:rPr>
         <w:t xml:space="preserve"> </w:t>
       </w:r>
@@ -4966,15 +5501,17 @@
       <w:r>
         <w:rPr>
           <w:rFonts w:ascii="Arial" w:hAnsi="Arial" w:cs="Arial"/>
-        </w:rPr>
-        <w:t>en</w:t>
+          <w:lang w:val="da-DK"/>
+        </w:rPr>
+        <w:t>measurement</w:t>
       </w:r>
       <w:proofErr w:type="spellEnd"/>
       <w:r>
         <w:rPr>
           <w:rFonts w:ascii="Arial" w:hAnsi="Arial" w:cs="Arial"/>
-        </w:rPr>
-        <w:t xml:space="preserve"> partial measurement via id.</w:t>
+          <w:lang w:val="da-DK"/>
+        </w:rPr>
+        <w:t xml:space="preserve"> via id.</w:t>
       </w:r>
     </w:p>
     <w:p>
@@ -5065,14 +5602,14 @@
           <w:lang w:val="da-DK"/>
         </w:rPr>
       </w:pPr>
-      <w:bookmarkStart w:id="9" w:name="_Toc119495101"/>
+      <w:bookmarkStart w:id="8" w:name="_Toc119495101"/>
       <w:r>
         <w:rPr>
           <w:lang w:val="da-DK"/>
         </w:rPr>
         <w:t>Users</w:t>
       </w:r>
-      <w:bookmarkEnd w:id="9"/>
+      <w:bookmarkEnd w:id="8"/>
     </w:p>
     <w:p>
       <w:pPr>
@@ -5116,7 +5653,7 @@
                     </pic:cNvPicPr>
                   </pic:nvPicPr>
                   <pic:blipFill>
-                    <a:blip r:embed="rId29">
+                    <a:blip r:embed="rId32">
                       <a:extLst>
                         <a:ext uri="{28A0092B-C50C-407E-A947-70E740481C1C}">
                           <a14:useLocalDpi xmlns:a14="http://schemas.microsoft.com/office/drawing/2010/main" val="0"/>
@@ -5400,7 +5937,7 @@
           <w:lang w:val="da-DK"/>
         </w:rPr>
       </w:pPr>
-      <w:bookmarkStart w:id="10" w:name="_Toc119495102"/>
+      <w:bookmarkStart w:id="9" w:name="_Toc119495102"/>
       <w:proofErr w:type="spellStart"/>
       <w:r>
         <w:rPr>
@@ -5408,7 +5945,7 @@
         </w:rPr>
         <w:t>Weight</w:t>
       </w:r>
-      <w:bookmarkEnd w:id="10"/>
+      <w:bookmarkEnd w:id="9"/>
       <w:proofErr w:type="spellEnd"/>
     </w:p>
     <w:p>
@@ -5483,7 +6020,7 @@
                     </pic:cNvPicPr>
                   </pic:nvPicPr>
                   <pic:blipFill>
-                    <a:blip r:embed="rId30">
+                    <a:blip r:embed="rId33">
                       <a:extLst>
                         <a:ext uri="{28A0092B-C50C-407E-A947-70E740481C1C}">
                           <a14:useLocalDpi xmlns:a14="http://schemas.microsoft.com/office/drawing/2010/main" val="0"/>
@@ -5738,7 +6275,7 @@
           <w:lang w:val="da-DK"/>
         </w:rPr>
       </w:pPr>
-      <w:bookmarkStart w:id="11" w:name="_Toc119495103"/>
+      <w:bookmarkStart w:id="10" w:name="_Toc119495103"/>
       <w:r>
         <w:rPr>
           <w:lang w:val="da-DK"/>
@@ -5746,7 +6283,7 @@
         <w:lastRenderedPageBreak/>
         <w:t>SQL Database</w:t>
       </w:r>
-      <w:bookmarkEnd w:id="11"/>
+      <w:bookmarkEnd w:id="10"/>
     </w:p>
     <w:p>
       <w:pPr>
@@ -5853,7 +6390,7 @@
                     <pic:cNvPicPr/>
                   </pic:nvPicPr>
                   <pic:blipFill>
-                    <a:blip r:embed="rId31"/>
+                    <a:blip r:embed="rId34"/>
                     <a:stretch>
                       <a:fillRect/>
                     </a:stretch>
@@ -5905,7 +6442,7 @@
           <w:lang w:val="da-DK"/>
         </w:rPr>
       </w:pPr>
-      <w:bookmarkStart w:id="12" w:name="_Toc119495104"/>
+      <w:bookmarkStart w:id="11" w:name="_Toc119495104"/>
       <w:r>
         <w:rPr>
           <w:lang w:val="da-DK"/>
@@ -5918,28 +6455,91 @@
         </w:rPr>
         <w:t>s</w:t>
       </w:r>
+      <w:bookmarkEnd w:id="11"/>
+    </w:p>
+    <w:p>
+      <w:pPr>
+        <w:rPr>
+          <w:rFonts w:ascii="Arial" w:hAnsi="Arial" w:cs="Arial"/>
+          <w:lang w:val="da-DK"/>
+        </w:rPr>
+      </w:pPr>
+      <w:r>
+        <w:rPr>
+          <w:rFonts w:ascii="Arial" w:hAnsi="Arial" w:cs="Arial"/>
+          <w:lang w:val="da-DK"/>
+        </w:rPr>
+        <w:t>Min user tabel gemmer p</w:t>
+      </w:r>
+      <w:r>
+        <w:rPr>
+          <w:rFonts w:ascii="Arial" w:hAnsi="Arial" w:cs="Arial"/>
+          <w:lang w:val="da-DK"/>
+        </w:rPr>
+        <w:t xml:space="preserve">å typiske brugerinformationer. </w:t>
+      </w:r>
+      <w:proofErr w:type="spellStart"/>
+      <w:r>
+        <w:rPr>
+          <w:rFonts w:ascii="Arial" w:hAnsi="Arial" w:cs="Arial"/>
+          <w:lang w:val="da-DK"/>
+        </w:rPr>
+        <w:t>Username</w:t>
+      </w:r>
+      <w:proofErr w:type="spellEnd"/>
+      <w:r>
+        <w:rPr>
+          <w:rFonts w:ascii="Arial" w:hAnsi="Arial" w:cs="Arial"/>
+          <w:lang w:val="da-DK"/>
+        </w:rPr>
+        <w:t xml:space="preserve"> og Password til login brug, og selvfølgelig et Id til at holde styr på mit data.</w:t>
+      </w:r>
+    </w:p>
+    <w:p>
+      <w:pPr>
+        <w:rPr>
+          <w:rFonts w:ascii="Arial" w:hAnsi="Arial" w:cs="Arial"/>
+          <w:lang w:val="da-DK"/>
+        </w:rPr>
+      </w:pPr>
+    </w:p>
+    <w:p>
+      <w:pPr>
+        <w:pStyle w:val="Heading3"/>
+        <w:rPr>
+          <w:lang w:val="da-DK"/>
+        </w:rPr>
+      </w:pPr>
+      <w:bookmarkStart w:id="12" w:name="_Toc119495105"/>
+      <w:proofErr w:type="spellStart"/>
+      <w:r>
+        <w:rPr>
+          <w:lang w:val="da-DK"/>
+        </w:rPr>
+        <w:t>Weight</w:t>
+      </w:r>
+      <w:r>
+        <w:rPr>
+          <w:lang w:val="da-DK"/>
+        </w:rPr>
+        <w:t>s</w:t>
+      </w:r>
       <w:bookmarkEnd w:id="12"/>
-    </w:p>
-    <w:p>
-      <w:pPr>
-        <w:rPr>
-          <w:rFonts w:ascii="Arial" w:hAnsi="Arial" w:cs="Arial"/>
-          <w:lang w:val="da-DK"/>
-        </w:rPr>
-      </w:pPr>
-      <w:r>
-        <w:rPr>
-          <w:rFonts w:ascii="Arial" w:hAnsi="Arial" w:cs="Arial"/>
-          <w:lang w:val="da-DK"/>
-        </w:rPr>
-        <w:t>Min user tabel gemmer p</w:t>
-      </w:r>
-      <w:r>
-        <w:rPr>
-          <w:rFonts w:ascii="Arial" w:hAnsi="Arial" w:cs="Arial"/>
-          <w:lang w:val="da-DK"/>
-        </w:rPr>
-        <w:t xml:space="preserve">å typiske brugerinformationer. </w:t>
+      <w:proofErr w:type="spellEnd"/>
+    </w:p>
+    <w:p>
+      <w:pPr>
+        <w:rPr>
+          <w:rFonts w:ascii="Arial" w:hAnsi="Arial" w:cs="Arial"/>
+          <w:lang w:val="da-DK"/>
+        </w:rPr>
+      </w:pPr>
+      <w:r>
+        <w:rPr>
+          <w:rFonts w:ascii="Arial" w:hAnsi="Arial" w:cs="Arial"/>
+          <w:lang w:val="da-DK"/>
+        </w:rPr>
+        <w:t xml:space="preserve">Min </w:t>
       </w:r>
       <w:proofErr w:type="spellStart"/>
       <w:r>
@@ -5947,7 +6547,7 @@
           <w:rFonts w:ascii="Arial" w:hAnsi="Arial" w:cs="Arial"/>
           <w:lang w:val="da-DK"/>
         </w:rPr>
-        <w:t>Username</w:t>
+        <w:t>weight</w:t>
       </w:r>
       <w:proofErr w:type="spellEnd"/>
       <w:r>
@@ -5955,7 +6555,14 @@
           <w:rFonts w:ascii="Arial" w:hAnsi="Arial" w:cs="Arial"/>
           <w:lang w:val="da-DK"/>
         </w:rPr>
-        <w:t xml:space="preserve"> og Password til login brug, og selvfølgelig et Id til at holde styr på mit data.</w:t>
+        <w:t xml:space="preserve"> tabel gemmer p</w:t>
+      </w:r>
+      <w:r>
+        <w:rPr>
+          <w:rFonts w:ascii="Arial" w:hAnsi="Arial" w:cs="Arial"/>
+          <w:lang w:val="da-DK"/>
+        </w:rPr>
+        <w:t>å let informationer om min embeddede vægte. Det eneste den gemmer, uderover id, er et valgfrit navn.</w:t>
       </w:r>
     </w:p>
     <w:p>
@@ -5973,384 +6580,291 @@
           <w:lang w:val="da-DK"/>
         </w:rPr>
       </w:pPr>
-      <w:bookmarkStart w:id="13" w:name="_Toc119495105"/>
+      <w:bookmarkStart w:id="13" w:name="_Toc119495106"/>
+      <w:r>
+        <w:rPr>
+          <w:lang w:val="da-DK"/>
+        </w:rPr>
+        <w:t>Measurement</w:t>
+      </w:r>
+      <w:r>
+        <w:rPr>
+          <w:lang w:val="da-DK"/>
+        </w:rPr>
+        <w:t>s</w:t>
+      </w:r>
+      <w:bookmarkEnd w:id="13"/>
+    </w:p>
+    <w:p>
+      <w:pPr>
+        <w:rPr>
+          <w:rFonts w:ascii="Arial" w:hAnsi="Arial" w:cs="Arial"/>
+          <w:lang w:val="da-DK"/>
+        </w:rPr>
+      </w:pPr>
+      <w:r>
+        <w:rPr>
+          <w:rFonts w:ascii="Arial" w:hAnsi="Arial" w:cs="Arial"/>
+          <w:lang w:val="da-DK"/>
+        </w:rPr>
+        <w:t xml:space="preserve">Min </w:t>
+      </w:r>
       <w:proofErr w:type="spellStart"/>
       <w:r>
         <w:rPr>
+          <w:rFonts w:ascii="Arial" w:hAnsi="Arial" w:cs="Arial"/>
+          <w:lang w:val="da-DK"/>
+        </w:rPr>
+        <w:t>measurement</w:t>
+      </w:r>
+      <w:proofErr w:type="spellEnd"/>
+      <w:r>
+        <w:rPr>
+          <w:rFonts w:ascii="Arial" w:hAnsi="Arial" w:cs="Arial"/>
+          <w:lang w:val="da-DK"/>
+        </w:rPr>
+        <w:t xml:space="preserve"> tabel gemmer p</w:t>
+      </w:r>
+      <w:r>
+        <w:rPr>
+          <w:rFonts w:ascii="Arial" w:hAnsi="Arial" w:cs="Arial"/>
+          <w:lang w:val="da-DK"/>
+        </w:rPr>
+        <w:t xml:space="preserve">å både Measurements og </w:t>
+      </w:r>
+      <w:proofErr w:type="spellStart"/>
+      <w:r>
+        <w:rPr>
+          <w:rFonts w:ascii="Arial" w:hAnsi="Arial" w:cs="Arial"/>
+          <w:lang w:val="da-DK"/>
+        </w:rPr>
+        <w:t>Partial</w:t>
+      </w:r>
+      <w:proofErr w:type="spellEnd"/>
+      <w:r>
+        <w:rPr>
+          <w:rFonts w:ascii="Arial" w:hAnsi="Arial" w:cs="Arial"/>
+          <w:lang w:val="da-DK"/>
+        </w:rPr>
+        <w:t xml:space="preserve"> Measurements. Da den eneste forskel på de to modeller er at en </w:t>
+      </w:r>
+      <w:proofErr w:type="spellStart"/>
+      <w:r>
+        <w:rPr>
+          <w:rFonts w:ascii="Arial" w:hAnsi="Arial" w:cs="Arial"/>
+          <w:lang w:val="da-DK"/>
+        </w:rPr>
+        <w:t>Partial</w:t>
+      </w:r>
+      <w:proofErr w:type="spellEnd"/>
+      <w:r>
+        <w:rPr>
+          <w:rFonts w:ascii="Arial" w:hAnsi="Arial" w:cs="Arial"/>
+          <w:lang w:val="da-DK"/>
+        </w:rPr>
+        <w:t xml:space="preserve"> Measurement ikke har et bruger id, </w:t>
+      </w:r>
+      <w:r>
+        <w:rPr>
+          <w:rFonts w:ascii="Arial" w:hAnsi="Arial" w:cs="Arial"/>
+          <w:lang w:val="da-DK"/>
+        </w:rPr>
+        <w:t xml:space="preserve">gav det mening at gemme dem </w:t>
+      </w:r>
+      <w:r>
+        <w:rPr>
+          <w:rFonts w:ascii="Arial" w:hAnsi="Arial" w:cs="Arial"/>
+          <w:lang w:val="da-DK"/>
+        </w:rPr>
+        <w:t xml:space="preserve">i samme tabel. Når en </w:t>
+      </w:r>
+      <w:proofErr w:type="spellStart"/>
+      <w:r>
+        <w:rPr>
+          <w:rFonts w:ascii="Arial" w:hAnsi="Arial" w:cs="Arial"/>
+          <w:lang w:val="da-DK"/>
+        </w:rPr>
+        <w:t>partial</w:t>
+      </w:r>
+      <w:proofErr w:type="spellEnd"/>
+      <w:r>
+        <w:rPr>
+          <w:rFonts w:ascii="Arial" w:hAnsi="Arial" w:cs="Arial"/>
+          <w:lang w:val="da-DK"/>
+        </w:rPr>
+        <w:t xml:space="preserve"> </w:t>
+      </w:r>
+      <w:proofErr w:type="spellStart"/>
+      <w:r>
+        <w:rPr>
+          <w:rFonts w:ascii="Arial" w:hAnsi="Arial" w:cs="Arial"/>
+          <w:lang w:val="da-DK"/>
+        </w:rPr>
+        <w:t>measurement</w:t>
+      </w:r>
+      <w:proofErr w:type="spellEnd"/>
+      <w:r>
+        <w:rPr>
+          <w:rFonts w:ascii="Arial" w:hAnsi="Arial" w:cs="Arial"/>
+          <w:lang w:val="da-DK"/>
+        </w:rPr>
+        <w:t xml:space="preserve"> får et bruger</w:t>
+      </w:r>
+      <w:r>
+        <w:rPr>
+          <w:rFonts w:ascii="Arial" w:hAnsi="Arial" w:cs="Arial"/>
+          <w:lang w:val="da-DK"/>
+        </w:rPr>
+        <w:t xml:space="preserve"> </w:t>
+      </w:r>
+      <w:r>
+        <w:rPr>
+          <w:rFonts w:ascii="Arial" w:hAnsi="Arial" w:cs="Arial"/>
+          <w:lang w:val="da-DK"/>
+        </w:rPr>
+        <w:t xml:space="preserve">id senere, opdateres </w:t>
+      </w:r>
+      <w:proofErr w:type="spellStart"/>
+      <w:r>
+        <w:rPr>
+          <w:rFonts w:ascii="Arial" w:hAnsi="Arial" w:cs="Arial"/>
+          <w:lang w:val="da-DK"/>
+        </w:rPr>
+        <w:t>dataen</w:t>
+      </w:r>
+      <w:proofErr w:type="spellEnd"/>
+      <w:r>
+        <w:rPr>
+          <w:rFonts w:ascii="Arial" w:hAnsi="Arial" w:cs="Arial"/>
+          <w:lang w:val="da-DK"/>
+        </w:rPr>
+        <w:t xml:space="preserve"> bare i databasen i stedet for at slette fra den ene tabel og tilføje til den anden.</w:t>
+      </w:r>
+    </w:p>
+    <w:p>
+      <w:pPr>
+        <w:rPr>
+          <w:rFonts w:ascii="Arial" w:hAnsi="Arial" w:cs="Arial"/>
+          <w:lang w:val="da-DK"/>
+        </w:rPr>
+      </w:pPr>
+      <w:proofErr w:type="spellStart"/>
+      <w:r>
+        <w:rPr>
+          <w:rFonts w:ascii="Arial" w:hAnsi="Arial" w:cs="Arial"/>
+          <w:lang w:val="da-DK"/>
+        </w:rPr>
+        <w:t>UserId</w:t>
+      </w:r>
+      <w:proofErr w:type="spellEnd"/>
+      <w:r>
+        <w:rPr>
+          <w:rFonts w:ascii="Arial" w:hAnsi="Arial" w:cs="Arial"/>
+          <w:lang w:val="da-DK"/>
+        </w:rPr>
+        <w:t xml:space="preserve"> og </w:t>
+      </w:r>
+      <w:proofErr w:type="spellStart"/>
+      <w:r>
+        <w:rPr>
+          <w:rFonts w:ascii="Arial" w:hAnsi="Arial" w:cs="Arial"/>
+          <w:lang w:val="da-DK"/>
+        </w:rPr>
+        <w:t>WeightId</w:t>
+      </w:r>
+      <w:proofErr w:type="spellEnd"/>
+      <w:r>
+        <w:rPr>
+          <w:rFonts w:ascii="Arial" w:hAnsi="Arial" w:cs="Arial"/>
+          <w:lang w:val="da-DK"/>
+        </w:rPr>
+        <w:t xml:space="preserve"> er begge </w:t>
+      </w:r>
+      <w:proofErr w:type="spellStart"/>
+      <w:r>
+        <w:rPr>
+          <w:rFonts w:ascii="Arial" w:hAnsi="Arial" w:cs="Arial"/>
+          <w:lang w:val="da-DK"/>
+        </w:rPr>
+        <w:t>foreign</w:t>
+      </w:r>
+      <w:proofErr w:type="spellEnd"/>
+      <w:r>
+        <w:rPr>
+          <w:rFonts w:ascii="Arial" w:hAnsi="Arial" w:cs="Arial"/>
+          <w:lang w:val="da-DK"/>
+        </w:rPr>
+        <w:t xml:space="preserve"> </w:t>
+      </w:r>
+      <w:proofErr w:type="spellStart"/>
+      <w:r>
+        <w:rPr>
+          <w:rFonts w:ascii="Arial" w:hAnsi="Arial" w:cs="Arial"/>
+          <w:lang w:val="da-DK"/>
+        </w:rPr>
+        <w:t>keys</w:t>
+      </w:r>
+      <w:proofErr w:type="spellEnd"/>
+      <w:r>
+        <w:rPr>
+          <w:rFonts w:ascii="Arial" w:hAnsi="Arial" w:cs="Arial"/>
+          <w:lang w:val="da-DK"/>
+        </w:rPr>
+        <w:t xml:space="preserve"> til User og </w:t>
+      </w:r>
+      <w:proofErr w:type="spellStart"/>
+      <w:r>
+        <w:rPr>
+          <w:rFonts w:ascii="Arial" w:hAnsi="Arial" w:cs="Arial"/>
           <w:lang w:val="da-DK"/>
         </w:rPr>
         <w:t>Weight</w:t>
       </w:r>
+      <w:proofErr w:type="spellEnd"/>
+      <w:r>
+        <w:rPr>
+          <w:rFonts w:ascii="Arial" w:hAnsi="Arial" w:cs="Arial"/>
+          <w:lang w:val="da-DK"/>
+        </w:rPr>
+        <w:t xml:space="preserve"> tabellerne. Value er vægtmålingens værdi, og Date er t</w:t>
+      </w:r>
+      <w:r>
+        <w:rPr>
+          <w:rFonts w:ascii="Arial" w:hAnsi="Arial" w:cs="Arial"/>
+          <w:lang w:val="da-DK"/>
+        </w:rPr>
+        <w:t>idspunktet målingen blev taget på.</w:t>
+      </w:r>
+    </w:p>
+    <w:p>
+      <w:pPr>
+        <w:rPr>
+          <w:rFonts w:ascii="Arial" w:hAnsi="Arial" w:cs="Arial"/>
+          <w:lang w:val="da-DK"/>
+        </w:rPr>
+      </w:pPr>
+    </w:p>
+    <w:p>
+      <w:pPr>
+        <w:pStyle w:val="Heading3"/>
+        <w:rPr>
+          <w:lang w:val="da-DK"/>
+        </w:rPr>
+      </w:pPr>
+      <w:bookmarkStart w:id="14" w:name="_Toc119495107"/>
+      <w:r>
+        <w:rPr>
+          <w:lang w:val="da-DK"/>
+        </w:rPr>
+        <w:t>Connection</w:t>
+      </w:r>
       <w:r>
         <w:rPr>
           <w:lang w:val="da-DK"/>
         </w:rPr>
         <w:t>s</w:t>
       </w:r>
-      <w:bookmarkEnd w:id="13"/>
-      <w:proofErr w:type="spellEnd"/>
-    </w:p>
-    <w:p>
-      <w:pPr>
-        <w:rPr>
-          <w:rFonts w:ascii="Arial" w:hAnsi="Arial" w:cs="Arial"/>
-          <w:lang w:val="da-DK"/>
-        </w:rPr>
-      </w:pPr>
-      <w:r>
-        <w:rPr>
-          <w:rFonts w:ascii="Arial" w:hAnsi="Arial" w:cs="Arial"/>
-          <w:lang w:val="da-DK"/>
-        </w:rPr>
-        <w:t xml:space="preserve">Min </w:t>
-      </w:r>
-      <w:proofErr w:type="spellStart"/>
-      <w:r>
-        <w:rPr>
-          <w:rFonts w:ascii="Arial" w:hAnsi="Arial" w:cs="Arial"/>
-          <w:lang w:val="da-DK"/>
-        </w:rPr>
-        <w:t>weight</w:t>
-      </w:r>
-      <w:proofErr w:type="spellEnd"/>
-      <w:r>
-        <w:rPr>
-          <w:rFonts w:ascii="Arial" w:hAnsi="Arial" w:cs="Arial"/>
-          <w:lang w:val="da-DK"/>
-        </w:rPr>
-        <w:t xml:space="preserve"> tabel gemmer p</w:t>
-      </w:r>
-      <w:r>
-        <w:rPr>
-          <w:rFonts w:ascii="Arial" w:hAnsi="Arial" w:cs="Arial"/>
-          <w:lang w:val="da-DK"/>
-        </w:rPr>
-        <w:t>å let informationer om min embeddede vægte. Det eneste den gemmer, uderover id, er et valgfrit navn.</w:t>
-      </w:r>
-    </w:p>
-    <w:p>
-      <w:pPr>
-        <w:rPr>
-          <w:rFonts w:ascii="Arial" w:hAnsi="Arial" w:cs="Arial"/>
-          <w:lang w:val="da-DK"/>
-        </w:rPr>
-      </w:pPr>
-    </w:p>
-    <w:p>
-      <w:pPr>
-        <w:pStyle w:val="Heading3"/>
-        <w:rPr>
-          <w:lang w:val="da-DK"/>
-        </w:rPr>
-      </w:pPr>
-      <w:bookmarkStart w:id="14" w:name="_Toc119495106"/>
-      <w:r>
-        <w:rPr>
-          <w:lang w:val="da-DK"/>
-        </w:rPr>
-        <w:t>Measurement</w:t>
-      </w:r>
-      <w:r>
-        <w:rPr>
-          <w:lang w:val="da-DK"/>
-        </w:rPr>
-        <w:t>s</w:t>
-      </w:r>
       <w:bookmarkEnd w:id="14"/>
-    </w:p>
-    <w:p>
-      <w:pPr>
-        <w:rPr>
-          <w:rFonts w:ascii="Arial" w:hAnsi="Arial" w:cs="Arial"/>
-          <w:lang w:val="da-DK"/>
-        </w:rPr>
-      </w:pPr>
-      <w:r>
-        <w:rPr>
-          <w:rFonts w:ascii="Arial" w:hAnsi="Arial" w:cs="Arial"/>
-          <w:lang w:val="da-DK"/>
-        </w:rPr>
-        <w:t xml:space="preserve">Min </w:t>
-      </w:r>
-      <w:proofErr w:type="spellStart"/>
-      <w:r>
-        <w:rPr>
-          <w:rFonts w:ascii="Arial" w:hAnsi="Arial" w:cs="Arial"/>
-          <w:lang w:val="da-DK"/>
-        </w:rPr>
-        <w:t>measurement</w:t>
-      </w:r>
-      <w:proofErr w:type="spellEnd"/>
-      <w:r>
-        <w:rPr>
-          <w:rFonts w:ascii="Arial" w:hAnsi="Arial" w:cs="Arial"/>
-          <w:lang w:val="da-DK"/>
-        </w:rPr>
-        <w:t xml:space="preserve"> tabel gemmer p</w:t>
-      </w:r>
-      <w:r>
-        <w:rPr>
-          <w:rFonts w:ascii="Arial" w:hAnsi="Arial" w:cs="Arial"/>
-          <w:lang w:val="da-DK"/>
-        </w:rPr>
-        <w:t xml:space="preserve">å både Measurements og </w:t>
-      </w:r>
-      <w:proofErr w:type="spellStart"/>
-      <w:r>
-        <w:rPr>
-          <w:rFonts w:ascii="Arial" w:hAnsi="Arial" w:cs="Arial"/>
-          <w:lang w:val="da-DK"/>
-        </w:rPr>
-        <w:t>Partial</w:t>
-      </w:r>
-      <w:proofErr w:type="spellEnd"/>
-      <w:r>
-        <w:rPr>
-          <w:rFonts w:ascii="Arial" w:hAnsi="Arial" w:cs="Arial"/>
-          <w:lang w:val="da-DK"/>
-        </w:rPr>
-        <w:t xml:space="preserve"> Measurements. Da den eneste forskel på de to modeller er at en </w:t>
-      </w:r>
-      <w:proofErr w:type="spellStart"/>
-      <w:r>
-        <w:rPr>
-          <w:rFonts w:ascii="Arial" w:hAnsi="Arial" w:cs="Arial"/>
-          <w:lang w:val="da-DK"/>
-        </w:rPr>
-        <w:t>Partial</w:t>
-      </w:r>
-      <w:proofErr w:type="spellEnd"/>
-      <w:r>
-        <w:rPr>
-          <w:rFonts w:ascii="Arial" w:hAnsi="Arial" w:cs="Arial"/>
-          <w:lang w:val="da-DK"/>
-        </w:rPr>
-        <w:t xml:space="preserve"> Measurement ikke har et </w:t>
-      </w:r>
-      <w:proofErr w:type="gramStart"/>
-      <w:r>
-        <w:rPr>
-          <w:rFonts w:ascii="Arial" w:hAnsi="Arial" w:cs="Arial"/>
-          <w:lang w:val="da-DK"/>
-        </w:rPr>
-        <w:t>bruger id</w:t>
-      </w:r>
-      <w:proofErr w:type="gramEnd"/>
-      <w:r>
-        <w:rPr>
-          <w:rFonts w:ascii="Arial" w:hAnsi="Arial" w:cs="Arial"/>
-          <w:lang w:val="da-DK"/>
-        </w:rPr>
-        <w:t xml:space="preserve">, </w:t>
-      </w:r>
-      <w:r>
-        <w:rPr>
-          <w:rFonts w:ascii="Arial" w:hAnsi="Arial" w:cs="Arial"/>
-          <w:lang w:val="da-DK"/>
-        </w:rPr>
-        <w:t xml:space="preserve">gav det mening at gemme dem </w:t>
-      </w:r>
-      <w:r>
-        <w:rPr>
-          <w:rFonts w:ascii="Arial" w:hAnsi="Arial" w:cs="Arial"/>
-          <w:lang w:val="da-DK"/>
-        </w:rPr>
-        <w:t xml:space="preserve">i samme tabel. Når en </w:t>
-      </w:r>
-      <w:proofErr w:type="spellStart"/>
-      <w:r>
-        <w:rPr>
-          <w:rFonts w:ascii="Arial" w:hAnsi="Arial" w:cs="Arial"/>
-          <w:lang w:val="da-DK"/>
-        </w:rPr>
-        <w:t>partial</w:t>
-      </w:r>
-      <w:proofErr w:type="spellEnd"/>
-      <w:r>
-        <w:rPr>
-          <w:rFonts w:ascii="Arial" w:hAnsi="Arial" w:cs="Arial"/>
-          <w:lang w:val="da-DK"/>
-        </w:rPr>
-        <w:t xml:space="preserve"> </w:t>
-      </w:r>
-      <w:proofErr w:type="spellStart"/>
-      <w:r>
-        <w:rPr>
-          <w:rFonts w:ascii="Arial" w:hAnsi="Arial" w:cs="Arial"/>
-          <w:lang w:val="da-DK"/>
-        </w:rPr>
-        <w:t>measurement</w:t>
-      </w:r>
-      <w:proofErr w:type="spellEnd"/>
-      <w:r>
-        <w:rPr>
-          <w:rFonts w:ascii="Arial" w:hAnsi="Arial" w:cs="Arial"/>
-          <w:lang w:val="da-DK"/>
-        </w:rPr>
-        <w:t xml:space="preserve"> får et </w:t>
-      </w:r>
-      <w:proofErr w:type="gramStart"/>
-      <w:r>
-        <w:rPr>
-          <w:rFonts w:ascii="Arial" w:hAnsi="Arial" w:cs="Arial"/>
-          <w:lang w:val="da-DK"/>
-        </w:rPr>
-        <w:t>bruger</w:t>
-      </w:r>
-      <w:r>
-        <w:rPr>
-          <w:rFonts w:ascii="Arial" w:hAnsi="Arial" w:cs="Arial"/>
-          <w:lang w:val="da-DK"/>
-        </w:rPr>
-        <w:t xml:space="preserve"> </w:t>
-      </w:r>
-      <w:r>
-        <w:rPr>
-          <w:rFonts w:ascii="Arial" w:hAnsi="Arial" w:cs="Arial"/>
-          <w:lang w:val="da-DK"/>
-        </w:rPr>
-        <w:t>id</w:t>
-      </w:r>
-      <w:proofErr w:type="gramEnd"/>
-      <w:r>
-        <w:rPr>
-          <w:rFonts w:ascii="Arial" w:hAnsi="Arial" w:cs="Arial"/>
-          <w:lang w:val="da-DK"/>
-        </w:rPr>
-        <w:t xml:space="preserve"> senere, opdateres </w:t>
-      </w:r>
-      <w:proofErr w:type="spellStart"/>
-      <w:r>
-        <w:rPr>
-          <w:rFonts w:ascii="Arial" w:hAnsi="Arial" w:cs="Arial"/>
-          <w:lang w:val="da-DK"/>
-        </w:rPr>
-        <w:t>dataen</w:t>
-      </w:r>
-      <w:proofErr w:type="spellEnd"/>
-      <w:r>
-        <w:rPr>
-          <w:rFonts w:ascii="Arial" w:hAnsi="Arial" w:cs="Arial"/>
-          <w:lang w:val="da-DK"/>
-        </w:rPr>
-        <w:t xml:space="preserve"> bare i databasen i stedet for at slette fra den ene tabel og tilføje til den anden.</w:t>
-      </w:r>
-    </w:p>
-    <w:p>
-      <w:pPr>
-        <w:rPr>
-          <w:rFonts w:ascii="Arial" w:hAnsi="Arial" w:cs="Arial"/>
-          <w:lang w:val="da-DK"/>
-        </w:rPr>
-      </w:pPr>
-      <w:r>
-        <w:rPr>
-          <w:rFonts w:ascii="Arial" w:hAnsi="Arial" w:cs="Arial"/>
-          <w:lang w:val="da-DK"/>
-        </w:rPr>
-        <w:t xml:space="preserve">UserId og </w:t>
-      </w:r>
-      <w:proofErr w:type="spellStart"/>
-      <w:r>
-        <w:rPr>
-          <w:rFonts w:ascii="Arial" w:hAnsi="Arial" w:cs="Arial"/>
-          <w:lang w:val="da-DK"/>
-        </w:rPr>
-        <w:t>WeightId</w:t>
-      </w:r>
-      <w:proofErr w:type="spellEnd"/>
-      <w:r>
-        <w:rPr>
-          <w:rFonts w:ascii="Arial" w:hAnsi="Arial" w:cs="Arial"/>
-          <w:lang w:val="da-DK"/>
-        </w:rPr>
-        <w:t xml:space="preserve"> er begge </w:t>
-      </w:r>
-      <w:proofErr w:type="spellStart"/>
-      <w:r>
-        <w:rPr>
-          <w:rFonts w:ascii="Arial" w:hAnsi="Arial" w:cs="Arial"/>
-          <w:lang w:val="da-DK"/>
-        </w:rPr>
-        <w:t>foreign</w:t>
-      </w:r>
-      <w:proofErr w:type="spellEnd"/>
-      <w:r>
-        <w:rPr>
-          <w:rFonts w:ascii="Arial" w:hAnsi="Arial" w:cs="Arial"/>
-          <w:lang w:val="da-DK"/>
-        </w:rPr>
-        <w:t xml:space="preserve"> </w:t>
-      </w:r>
-      <w:proofErr w:type="spellStart"/>
-      <w:r>
-        <w:rPr>
-          <w:rFonts w:ascii="Arial" w:hAnsi="Arial" w:cs="Arial"/>
-          <w:lang w:val="da-DK"/>
-        </w:rPr>
-        <w:t>keys</w:t>
-      </w:r>
-      <w:proofErr w:type="spellEnd"/>
-      <w:r>
-        <w:rPr>
-          <w:rFonts w:ascii="Arial" w:hAnsi="Arial" w:cs="Arial"/>
-          <w:lang w:val="da-DK"/>
-        </w:rPr>
-        <w:t xml:space="preserve"> til User og </w:t>
-      </w:r>
-      <w:proofErr w:type="spellStart"/>
-      <w:r>
-        <w:rPr>
-          <w:rFonts w:ascii="Arial" w:hAnsi="Arial" w:cs="Arial"/>
-          <w:lang w:val="da-DK"/>
-        </w:rPr>
-        <w:t>Weight</w:t>
-      </w:r>
-      <w:proofErr w:type="spellEnd"/>
-      <w:r>
-        <w:rPr>
-          <w:rFonts w:ascii="Arial" w:hAnsi="Arial" w:cs="Arial"/>
-          <w:lang w:val="da-DK"/>
-        </w:rPr>
-        <w:t xml:space="preserve"> tabellerne. Value er vægtmålingens værdi, og Date er t</w:t>
-      </w:r>
-      <w:r>
-        <w:rPr>
-          <w:rFonts w:ascii="Arial" w:hAnsi="Arial" w:cs="Arial"/>
-          <w:lang w:val="da-DK"/>
-        </w:rPr>
-        <w:t>idspunktet målingen blev taget på.</w:t>
-      </w:r>
-    </w:p>
-    <w:p>
-      <w:pPr>
-        <w:rPr>
-          <w:rFonts w:ascii="Arial" w:hAnsi="Arial" w:cs="Arial"/>
-          <w:lang w:val="da-DK"/>
-        </w:rPr>
-      </w:pPr>
-    </w:p>
-    <w:p>
-      <w:pPr>
-        <w:pStyle w:val="Heading3"/>
-        <w:rPr>
-          <w:lang w:val="da-DK"/>
-        </w:rPr>
-      </w:pPr>
-      <w:bookmarkStart w:id="15" w:name="_Toc119495107"/>
-      <w:r>
-        <w:rPr>
-          <w:lang w:val="da-DK"/>
-        </w:rPr>
-        <w:t>Connection</w:t>
-      </w:r>
-      <w:r>
-        <w:rPr>
-          <w:lang w:val="da-DK"/>
-        </w:rPr>
-        <w:t>s</w:t>
-      </w:r>
-      <w:bookmarkEnd w:id="15"/>
     </w:p>
     <w:p>
       <w:pPr>
@@ -6440,99 +6954,99 @@
           <w:lang w:val="da-DK"/>
         </w:rPr>
       </w:pPr>
-      <w:bookmarkStart w:id="16" w:name="_Toc119495108"/>
+      <w:bookmarkStart w:id="15" w:name="_Toc119495108"/>
       <w:r>
         <w:rPr>
           <w:lang w:val="da-DK"/>
         </w:rPr>
         <w:t>MAUI Cross-platform App</w:t>
       </w:r>
+      <w:bookmarkEnd w:id="15"/>
+    </w:p>
+    <w:p>
+      <w:pPr>
+        <w:rPr>
+          <w:rFonts w:ascii="Arial" w:hAnsi="Arial" w:cs="Arial"/>
+          <w:lang w:val="da-DK"/>
+        </w:rPr>
+      </w:pPr>
+      <w:r>
+        <w:rPr>
+          <w:rFonts w:ascii="Arial" w:hAnsi="Arial" w:cs="Arial"/>
+          <w:lang w:val="da-DK"/>
+        </w:rPr>
+        <w:t xml:space="preserve">Som app udviklingsmiljø har jeg valgt at prøve Microsofts nye MAUI, som bygger videre på deres </w:t>
+      </w:r>
+      <w:proofErr w:type="spellStart"/>
+      <w:r>
+        <w:rPr>
+          <w:rFonts w:ascii="Arial" w:hAnsi="Arial" w:cs="Arial"/>
+          <w:lang w:val="da-DK"/>
+        </w:rPr>
+        <w:t>Xamarin</w:t>
+      </w:r>
+      <w:proofErr w:type="spellEnd"/>
+      <w:r>
+        <w:rPr>
+          <w:rFonts w:ascii="Arial" w:hAnsi="Arial" w:cs="Arial"/>
+          <w:lang w:val="da-DK"/>
+        </w:rPr>
+        <w:t>.</w:t>
+      </w:r>
+    </w:p>
+    <w:p>
+      <w:pPr>
+        <w:rPr>
+          <w:rFonts w:ascii="Arial" w:hAnsi="Arial" w:cs="Arial"/>
+          <w:lang w:val="da-DK"/>
+        </w:rPr>
+      </w:pPr>
+      <w:r>
+        <w:rPr>
+          <w:rFonts w:ascii="Arial" w:hAnsi="Arial" w:cs="Arial"/>
+          <w:lang w:val="da-DK"/>
+        </w:rPr>
+        <w:t>Appen skulle være meget simpel. Du logger ind på appen via din bruger i systemet. Derefter kan du enten se din egen oversigt, altså se alle dine vægtmålingsposter, der tidligere er gemt, eller oprette forbindelse til den vægt du skal til at bruge.</w:t>
+      </w:r>
+    </w:p>
+    <w:p>
+      <w:pPr>
+        <w:rPr>
+          <w:rFonts w:ascii="Arial" w:hAnsi="Arial" w:cs="Arial"/>
+          <w:lang w:val="da-DK"/>
+        </w:rPr>
+      </w:pPr>
+      <w:r>
+        <w:rPr>
+          <w:rFonts w:ascii="Arial" w:hAnsi="Arial" w:cs="Arial"/>
+          <w:lang w:val="da-DK"/>
+        </w:rPr>
+        <w:t>Appen består derfor af 3 sider…</w:t>
+      </w:r>
+    </w:p>
+    <w:p>
+      <w:pPr>
+        <w:rPr>
+          <w:rFonts w:ascii="Arial" w:hAnsi="Arial" w:cs="Arial"/>
+          <w:lang w:val="da-DK"/>
+        </w:rPr>
+      </w:pPr>
+    </w:p>
+    <w:p>
+      <w:pPr>
+        <w:pStyle w:val="Heading3"/>
+        <w:rPr>
+          <w:lang w:val="da-DK"/>
+        </w:rPr>
+      </w:pPr>
+      <w:bookmarkStart w:id="16" w:name="_Toc119495109"/>
+      <w:r>
+        <w:rPr>
+          <w:lang w:val="da-DK"/>
+        </w:rPr>
+        <w:t>Login</w:t>
+      </w:r>
       <w:bookmarkEnd w:id="16"/>
-    </w:p>
-    <w:p>
-      <w:pPr>
-        <w:rPr>
-          <w:rFonts w:ascii="Arial" w:hAnsi="Arial" w:cs="Arial"/>
-          <w:lang w:val="da-DK"/>
-        </w:rPr>
-      </w:pPr>
-      <w:r>
-        <w:rPr>
-          <w:rFonts w:ascii="Arial" w:hAnsi="Arial" w:cs="Arial"/>
-          <w:lang w:val="da-DK"/>
-        </w:rPr>
-        <w:t xml:space="preserve">Som app udviklingsmiljø har jeg valgt at prøve Microsofts nye MAUI, som bygger videre på deres </w:t>
-      </w:r>
-      <w:proofErr w:type="spellStart"/>
-      <w:r>
-        <w:rPr>
-          <w:rFonts w:ascii="Arial" w:hAnsi="Arial" w:cs="Arial"/>
-          <w:lang w:val="da-DK"/>
-        </w:rPr>
-        <w:t>Xamarin</w:t>
-      </w:r>
-      <w:proofErr w:type="spellEnd"/>
-      <w:r>
-        <w:rPr>
-          <w:rFonts w:ascii="Arial" w:hAnsi="Arial" w:cs="Arial"/>
-          <w:lang w:val="da-DK"/>
-        </w:rPr>
-        <w:t>.</w:t>
-      </w:r>
-    </w:p>
-    <w:p>
-      <w:pPr>
-        <w:rPr>
-          <w:rFonts w:ascii="Arial" w:hAnsi="Arial" w:cs="Arial"/>
-          <w:lang w:val="da-DK"/>
-        </w:rPr>
-      </w:pPr>
-      <w:r>
-        <w:rPr>
-          <w:rFonts w:ascii="Arial" w:hAnsi="Arial" w:cs="Arial"/>
-          <w:lang w:val="da-DK"/>
-        </w:rPr>
-        <w:t>Appen skulle være meget simpel. Du logger ind på appen via din bruger i systemet. Derefter kan du enten se din egen oversigt, altså se alle dine vægtmålingsposter, der tidligere er gemt, eller oprette forbindelse til den vægt du skal til at bruge.</w:t>
-      </w:r>
-    </w:p>
-    <w:p>
-      <w:pPr>
-        <w:rPr>
-          <w:rFonts w:ascii="Arial" w:hAnsi="Arial" w:cs="Arial"/>
-          <w:lang w:val="da-DK"/>
-        </w:rPr>
-      </w:pPr>
-      <w:r>
-        <w:rPr>
-          <w:rFonts w:ascii="Arial" w:hAnsi="Arial" w:cs="Arial"/>
-          <w:lang w:val="da-DK"/>
-        </w:rPr>
-        <w:t>Appen består derfor af 3 sider…</w:t>
-      </w:r>
-    </w:p>
-    <w:p>
-      <w:pPr>
-        <w:rPr>
-          <w:rFonts w:ascii="Arial" w:hAnsi="Arial" w:cs="Arial"/>
-          <w:lang w:val="da-DK"/>
-        </w:rPr>
-      </w:pPr>
-    </w:p>
-    <w:p>
-      <w:pPr>
-        <w:pStyle w:val="Heading3"/>
-        <w:rPr>
-          <w:lang w:val="da-DK"/>
-        </w:rPr>
-      </w:pPr>
-      <w:bookmarkStart w:id="17" w:name="_Toc119495109"/>
-      <w:r>
-        <w:rPr>
-          <w:lang w:val="da-DK"/>
-        </w:rPr>
-        <w:t>Login</w:t>
-      </w:r>
-      <w:bookmarkEnd w:id="17"/>
     </w:p>
     <w:p>
       <w:pPr>
@@ -6578,7 +7092,7 @@
                     <pic:cNvPicPr/>
                   </pic:nvPicPr>
                   <pic:blipFill>
-                    <a:blip r:embed="rId32"/>
+                    <a:blip r:embed="rId35"/>
                     <a:stretch>
                       <a:fillRect/>
                     </a:stretch>
@@ -6693,7 +7207,7 @@
           <w:lang w:val="da-DK"/>
         </w:rPr>
       </w:pPr>
-      <w:bookmarkStart w:id="18" w:name="_Toc119495110"/>
+      <w:bookmarkStart w:id="17" w:name="_Toc119495110"/>
       <w:r>
         <w:rPr>
           <w:lang w:val="da-DK"/>
@@ -6701,7 +7215,7 @@
         <w:lastRenderedPageBreak/>
         <w:t>Overview</w:t>
       </w:r>
-      <w:bookmarkEnd w:id="18"/>
+      <w:bookmarkEnd w:id="17"/>
     </w:p>
     <w:p>
       <w:pPr>
@@ -6747,7 +7261,7 @@
                     <pic:cNvPicPr/>
                   </pic:nvPicPr>
                   <pic:blipFill>
-                    <a:blip r:embed="rId33"/>
+                    <a:blip r:embed="rId36"/>
                     <a:stretch>
                       <a:fillRect/>
                     </a:stretch>
@@ -6787,7 +7301,7 @@
                     <pic:cNvPicPr/>
                   </pic:nvPicPr>
                   <pic:blipFill>
-                    <a:blip r:embed="rId34">
+                    <a:blip r:embed="rId37">
                       <a:extLst>
                         <a:ext uri="{28A0092B-C50C-407E-A947-70E740481C1C}">
                           <a14:useLocalDpi xmlns:a14="http://schemas.microsoft.com/office/drawing/2010/main" val="0"/>
@@ -6975,7 +7489,7 @@
           <w:lang w:val="da-DK"/>
         </w:rPr>
       </w:pPr>
-      <w:bookmarkStart w:id="19" w:name="_Toc119495111"/>
+      <w:bookmarkStart w:id="18" w:name="_Toc119495111"/>
       <w:r>
         <w:rPr>
           <w:lang w:val="da-DK"/>
@@ -6983,7 +7497,7 @@
         <w:lastRenderedPageBreak/>
         <w:t>Connections</w:t>
       </w:r>
-      <w:bookmarkEnd w:id="19"/>
+      <w:bookmarkEnd w:id="18"/>
     </w:p>
     <w:p>
       <w:pPr>
@@ -7029,7 +7543,7 @@
                     <pic:cNvPicPr/>
                   </pic:nvPicPr>
                   <pic:blipFill>
-                    <a:blip r:embed="rId35"/>
+                    <a:blip r:embed="rId38"/>
                     <a:stretch>
                       <a:fillRect/>
                     </a:stretch>
@@ -7137,8 +7651,25 @@
       <w:r>
         <w:rPr>
           <w:rFonts w:ascii="Arial" w:hAnsi="Arial" w:cs="Arial"/>
-        </w:rPr>
-        <w:t>Not connected to School</w:t>
+          <w:lang w:val="da-DK"/>
+        </w:rPr>
+        <w:t xml:space="preserve">Not </w:t>
+      </w:r>
+      <w:proofErr w:type="spellStart"/>
+      <w:r>
+        <w:rPr>
+          <w:rFonts w:ascii="Arial" w:hAnsi="Arial" w:cs="Arial"/>
+          <w:lang w:val="da-DK"/>
+        </w:rPr>
+        <w:t>connected</w:t>
+      </w:r>
+      <w:proofErr w:type="spellEnd"/>
+      <w:r>
+        <w:rPr>
+          <w:rFonts w:ascii="Arial" w:hAnsi="Arial" w:cs="Arial"/>
+          <w:lang w:val="da-DK"/>
+        </w:rPr>
+        <w:t xml:space="preserve"> to School</w:t>
       </w:r>
       <w:r>
         <w:rPr>
@@ -7170,7 +7701,7 @@
           <w:lang w:val="da-DK"/>
         </w:rPr>
       </w:pPr>
-      <w:bookmarkStart w:id="20" w:name="_Toc119495112"/>
+      <w:bookmarkStart w:id="19" w:name="_Toc119495112"/>
       <w:r>
         <w:rPr>
           <w:lang w:val="da-DK"/>
@@ -7190,7 +7721,7 @@
         </w:rPr>
         <w:t xml:space="preserve"> Embedded Enhed</w:t>
       </w:r>
-      <w:bookmarkEnd w:id="20"/>
+      <w:bookmarkEnd w:id="19"/>
     </w:p>
     <w:p>
       <w:pPr>
@@ -7736,6 +8267,7 @@
       <w:placeholder>
         <w:docPart w:val="6D212F4CDF4543D38F663B53A629898A"/>
       </w:placeholder>
+      <w:showingPlcHdr/>
       <w:dataBinding w:prefixMappings="xmlns:ns0='http://purl.org/dc/elements/1.1/' xmlns:ns1='http://schemas.openxmlformats.org/package/2006/metadata/core-properties' " w:xpath="/ns1:coreProperties[1]/ns0:creator[1]" w:storeItemID="{6C3C8BC8-F283-45AE-878A-BAB7291924A1}"/>
       <w:text/>
     </w:sdtPr>
@@ -7751,11 +8283,9 @@
         </w:pPr>
         <w:r>
           <w:rPr>
-            <w:caps/>
-            <w:color w:val="5E5E5E" w:themeColor="text2"/>
-            <w:szCs w:val="20"/>
+            <w:rStyle w:val="PlaceholderText"/>
           </w:rPr>
-          <w:t>Daniel Simonsen</w:t>
+          <w:t>[Forfatterens navn]</w:t>
         </w:r>
       </w:p>
     </w:sdtContent>
@@ -9050,6 +9580,18 @@
       <w:contextualSpacing/>
     </w:pPr>
   </w:style>
+  <w:style w:type="character" w:styleId="UnresolvedMention">
+    <w:name w:val="Unresolved Mention"/>
+    <w:basedOn w:val="DefaultParagraphFont"/>
+    <w:uiPriority w:val="99"/>
+    <w:semiHidden/>
+    <w:unhideWhenUsed/>
+    <w:rsid w:val="00982D0C"/>
+    <w:rPr>
+      <w:color w:val="605E5C"/>
+      <w:shd w:val="clear" w:color="auto" w:fill="E1DFDD"/>
+    </w:rPr>
+  </w:style>
 </w:styles>
 </file>
 
@@ -9282,6 +9824,7 @@
     <w:rsid w:val="00280824"/>
     <w:rsid w:val="00280D50"/>
     <w:rsid w:val="002B50A5"/>
+    <w:rsid w:val="004449BA"/>
     <w:rsid w:val="00486728"/>
     <w:rsid w:val="005A5759"/>
     <w:rsid w:val="005A71E0"/>
@@ -9319,8 +9862,8 @@
   </m:mathPr>
   <w:themeFontLang w:val="en-AU"/>
   <w:clrSchemeMapping w:bg1="light1" w:t1="dark1" w:bg2="light2" w:t2="dark2" w:accent1="accent1" w:accent2="accent2" w:accent3="accent3" w:accent4="accent4" w:accent5="accent5" w:accent6="accent6" w:hyperlink="hyperlink" w:followedHyperlink="followedHyperlink"/>
-  <w:decimalSymbol w:val=","/>
-  <w:listSeparator w:val=";"/>
+  <w:decimalSymbol w:val="."/>
+  <w:listSeparator w:val=","/>
   <w15:chartTrackingRefBased/>
 </w:settings>
 </file>
@@ -9834,27 +10377,6 @@
       <w:lang w:val="en-US" w:eastAsia="en-US"/>
     </w:rPr>
   </w:style>
-  <w:style w:type="paragraph" w:customStyle="1" w:styleId="1BAD22CFAA9F4F9496FED6DFC35AB021">
-    <w:name w:val="1BAD22CFAA9F4F9496FED6DFC35AB021"/>
-    <w:rsid w:val="007E5F9E"/>
-    <w:rPr>
-      <w:lang w:val="da-DK" w:eastAsia="da-DK"/>
-    </w:rPr>
-  </w:style>
-  <w:style w:type="paragraph" w:customStyle="1" w:styleId="8B0B8C3D43DE4579BB1E8BD6A4FDFC34">
-    <w:name w:val="8B0B8C3D43DE4579BB1E8BD6A4FDFC34"/>
-    <w:rsid w:val="007E5F9E"/>
-    <w:rPr>
-      <w:lang w:val="da-DK" w:eastAsia="da-DK"/>
-    </w:rPr>
-  </w:style>
-  <w:style w:type="paragraph" w:customStyle="1" w:styleId="D77F27B65EF54A9A8939770CE8DADBF6">
-    <w:name w:val="D77F27B65EF54A9A8939770CE8DADBF6"/>
-    <w:rsid w:val="007E5F9E"/>
-    <w:rPr>
-      <w:lang w:val="da-DK" w:eastAsia="da-DK"/>
-    </w:rPr>
-  </w:style>
   <w:style w:type="paragraph" w:customStyle="1" w:styleId="9CC56F0FD29A4210BE3E6252890CD25F">
     <w:name w:val="9CC56F0FD29A4210BE3E6252890CD25F"/>
     <w:rsid w:val="007E5F9E"/>
@@ -9888,27 +10410,6 @@
     <w:rsid w:val="00D32273"/>
     <w:rPr>
       <w:lang w:val="da-DK" w:eastAsia="da-DK"/>
-    </w:rPr>
-  </w:style>
-  <w:style w:type="paragraph" w:customStyle="1" w:styleId="46FF36A07BA74816B07788A26C917347">
-    <w:name w:val="46FF36A07BA74816B07788A26C917347"/>
-    <w:rsid w:val="00D2008E"/>
-    <w:rPr>
-      <w:lang w:val="en-US" w:eastAsia="en-US"/>
-    </w:rPr>
-  </w:style>
-  <w:style w:type="paragraph" w:customStyle="1" w:styleId="92AFF16CAAAF4FED866CB5D42FD19380">
-    <w:name w:val="92AFF16CAAAF4FED866CB5D42FD19380"/>
-    <w:rsid w:val="00D2008E"/>
-    <w:rPr>
-      <w:lang w:val="en-US" w:eastAsia="en-US"/>
-    </w:rPr>
-  </w:style>
-  <w:style w:type="paragraph" w:customStyle="1" w:styleId="1B6E149C5BD449CA914E1028FEE77E10">
-    <w:name w:val="1B6E149C5BD449CA914E1028FEE77E10"/>
-    <w:rsid w:val="00D2008E"/>
-    <w:rPr>
-      <w:lang w:val="en-US" w:eastAsia="en-US"/>
     </w:rPr>
   </w:style>
 </w:styles>
@@ -11048,24 +11549,6 @@
 </file>
 
 <file path=customXml/item3.xml><?xml version="1.0" encoding="utf-8"?>
-<p:properties xmlns:p="http://schemas.microsoft.com/office/2006/metadata/properties" xmlns:xsi="http://www.w3.org/2001/XMLSchema-instance" xmlns:pc="http://schemas.microsoft.com/office/infopath/2007/PartnerControls">
-  <documentManagement>
-    <Status xmlns="71af3243-3dd4-4a8d-8c0d-dd76da1f02a5">Not started</Status>
-    <MediaServiceKeyPoints xmlns="71af3243-3dd4-4a8d-8c0d-dd76da1f02a5" xsi:nil="true"/>
-  </documentManagement>
-</p:properties>
-</file>
-
-<file path=customXml/item4.xml><?xml version="1.0" encoding="utf-8"?>
-<?mso-contentType ?>
-<FormTemplates xmlns="http://schemas.microsoft.com/sharepoint/v3/contenttype/forms">
-  <Display>DocumentLibraryForm</Display>
-  <Edit>DocumentLibraryForm</Edit>
-  <New>DocumentLibraryForm</New>
-</FormTemplates>
-</file>
-
-<file path=customXml/item5.xml><?xml version="1.0" encoding="utf-8"?>
 <ct:contentTypeSchema xmlns:ct="http://schemas.microsoft.com/office/2006/metadata/contentType" xmlns:ma="http://schemas.microsoft.com/office/2006/metadata/properties/metaAttributes" ct:_="" ma:_="" ma:contentTypeName="Document" ma:contentTypeID="0x01010079F111ED35F8CC479449609E8A0923A6" ma:contentTypeVersion="12" ma:contentTypeDescription="Create a new document." ma:contentTypeScope="" ma:versionID="fa6e671f1cd7e4d96ff9652be322dd5e">
   <xsd:schema xmlns:xsd="http://www.w3.org/2001/XMLSchema" xmlns:xs="http://www.w3.org/2001/XMLSchema" xmlns:p="http://schemas.microsoft.com/office/2006/metadata/properties" xmlns:ns2="71af3243-3dd4-4a8d-8c0d-dd76da1f02a5" xmlns:ns3="16c05727-aa75-4e4a-9b5f-8a80a1165891" targetNamespace="http://schemas.microsoft.com/office/2006/metadata/properties" ma:root="true" ma:fieldsID="4e2496f70b101db0b8013f30a071bbf7" ns2:_="" ns3:_="">
     <xsd:import namespace="71af3243-3dd4-4a8d-8c0d-dd76da1f02a5"/>
@@ -11286,6 +11769,24 @@
 </ct:contentTypeSchema>
 </file>
 
+<file path=customXml/item4.xml><?xml version="1.0" encoding="utf-8"?>
+<?mso-contentType ?>
+<FormTemplates xmlns="http://schemas.microsoft.com/sharepoint/v3/contenttype/forms">
+  <Display>DocumentLibraryForm</Display>
+  <Edit>DocumentLibraryForm</Edit>
+  <New>DocumentLibraryForm</New>
+</FormTemplates>
+</file>
+
+<file path=customXml/item5.xml><?xml version="1.0" encoding="utf-8"?>
+<p:properties xmlns:p="http://schemas.microsoft.com/office/2006/metadata/properties" xmlns:xsi="http://www.w3.org/2001/XMLSchema-instance" xmlns:pc="http://schemas.microsoft.com/office/infopath/2007/PartnerControls">
+  <documentManagement>
+    <Status xmlns="71af3243-3dd4-4a8d-8c0d-dd76da1f02a5">Not started</Status>
+    <MediaServiceKeyPoints xmlns="71af3243-3dd4-4a8d-8c0d-dd76da1f02a5" xsi:nil="true"/>
+  </documentManagement>
+</p:properties>
+</file>
+
 <file path=customXml/itemProps1.xml><?xml version="1.0" encoding="utf-8"?>
 <ds:datastoreItem xmlns:ds="http://schemas.openxmlformats.org/officeDocument/2006/customXml" ds:itemID="{55AF091B-3C7A-41E3-B477-F2FDAA23CFDA}">
   <ds:schemaRefs>
@@ -11303,24 +11804,6 @@
 </file>
 
 <file path=customXml/itemProps3.xml><?xml version="1.0" encoding="utf-8"?>
-<ds:datastoreItem xmlns:ds="http://schemas.openxmlformats.org/officeDocument/2006/customXml" ds:itemID="{05B4A40E-75E0-404B-8386-9A33B9B1B997}">
-  <ds:schemaRefs>
-    <ds:schemaRef ds:uri="http://schemas.microsoft.com/office/2006/metadata/properties"/>
-    <ds:schemaRef ds:uri="http://schemas.microsoft.com/office/infopath/2007/PartnerControls"/>
-    <ds:schemaRef ds:uri="71af3243-3dd4-4a8d-8c0d-dd76da1f02a5"/>
-  </ds:schemaRefs>
-</ds:datastoreItem>
-</file>
-
-<file path=customXml/itemProps4.xml><?xml version="1.0" encoding="utf-8"?>
-<ds:datastoreItem xmlns:ds="http://schemas.openxmlformats.org/officeDocument/2006/customXml" ds:itemID="{9C89F7B8-6C0B-40F1-A916-537F3D957A10}">
-  <ds:schemaRefs>
-    <ds:schemaRef ds:uri="http://schemas.microsoft.com/sharepoint/v3/contenttype/forms"/>
-  </ds:schemaRefs>
-</ds:datastoreItem>
-</file>
-
-<file path=customXml/itemProps5.xml><?xml version="1.0" encoding="utf-8"?>
 <ds:datastoreItem xmlns:ds="http://schemas.openxmlformats.org/officeDocument/2006/customXml" ds:itemID="{6B94A94B-4A54-4B16-81FB-DC3C85B467B0}">
   <ds:schemaRefs>
     <ds:schemaRef ds:uri="http://schemas.microsoft.com/office/2006/metadata/contentType"/>
@@ -11337,4 +11820,22 @@
     <ds:schemaRef ds:uri="http://schemas.microsoft.com/internal/obd"/>
   </ds:schemaRefs>
 </ds:datastoreItem>
+</file>
+
+<file path=customXml/itemProps4.xml><?xml version="1.0" encoding="utf-8"?>
+<ds:datastoreItem xmlns:ds="http://schemas.openxmlformats.org/officeDocument/2006/customXml" ds:itemID="{9C89F7B8-6C0B-40F1-A916-537F3D957A10}">
+  <ds:schemaRefs>
+    <ds:schemaRef ds:uri="http://schemas.microsoft.com/sharepoint/v3/contenttype/forms"/>
+  </ds:schemaRefs>
+</ds:datastoreItem>
+</file>
+
+<file path=customXml/itemProps5.xml><?xml version="1.0" encoding="utf-8"?>
+<ds:datastoreItem xmlns:ds="http://schemas.openxmlformats.org/officeDocument/2006/customXml" ds:itemID="{05B4A40E-75E0-404B-8386-9A33B9B1B997}">
+  <ds:schemaRefs>
+    <ds:schemaRef ds:uri="http://schemas.microsoft.com/office/2006/metadata/properties"/>
+    <ds:schemaRef ds:uri="http://schemas.microsoft.com/office/infopath/2007/PartnerControls"/>
+    <ds:schemaRef ds:uri="71af3243-3dd4-4a8d-8c0d-dd76da1f02a5"/>
+  </ds:schemaRefs>
+</ds:datastoreItem>
 </file>
</xml_diff>